<commit_message>
Added the best graph to the word document and organized the table with all the scores.
</commit_message>
<xml_diff>
--- a/Assignment03/BayesianModels.docx
+++ b/Assignment03/BayesianModels.docx
@@ -53,23 +53,16 @@
         </w:numPr>
       </w:pPr>
       <w:r>
-        <w:t xml:space="preserve">I chose to use AIC for my scoring measurement. In all reality though, my scores all ended up in the same order each time anyway. The reason I chose AIC over BIC is BIC will give a higher penalization for more complex models. With this data, many easily understand correlations exist between the data and I want to find the relationships that may be more complex. One example of this is how </w:t>
-      </w:r>
-      <w:proofErr w:type="spellStart"/>
-      <w:r>
-        <w:t>yards_gained</w:t>
-      </w:r>
-      <w:proofErr w:type="spellEnd"/>
-      <w:r>
-        <w:t xml:space="preserve"> and </w:t>
-      </w:r>
-      <w:proofErr w:type="spellStart"/>
-      <w:r>
-        <w:t>yards_after</w:t>
-      </w:r>
-      <w:proofErr w:type="spellEnd"/>
-      <w:r>
-        <w:t xml:space="preserve"> catch are made into a relationship. It seems obvious that bigger plays in the NFL likely also have more yards after the initial catch unless the quarterback </w:t>
+        <w:t>I chose to use AIC for my scoring measurement. In all reality though, my scores all ended up in the same order each time anyway</w:t>
+      </w:r>
+      <w:r>
+        <w:t>, with the scoring model being the best in each scenario</w:t>
+      </w:r>
+      <w:r>
+        <w:t xml:space="preserve"> due to it having the closest value to zero</w:t>
+      </w:r>
+      <w:r>
+        <w:t xml:space="preserve">. The reason I chose AIC over BIC is BIC will give a higher penalization for more complex models. With this data, many easily understand correlations exist between the data and I want to find the relationships that may be more complex. One example of this is how yards_gained and yards_after catch are made into a relationship. It seems obvious that bigger plays in the NFL likely also have more yards after the initial catch unless the quarterback </w:t>
       </w:r>
       <w:proofErr w:type="gramStart"/>
       <w:r>
@@ -85,24 +78,133 @@
       </w:r>
       <w:proofErr w:type="gramEnd"/>
       <w:r>
-        <w:t xml:space="preserve"> talking about the Jaguars here though, so that is unlikely the case. One of the less obvious and likely weaker relationships I noticed was between </w:t>
-      </w:r>
-      <w:proofErr w:type="spellStart"/>
-      <w:r>
-        <w:t>pass_middle</w:t>
-      </w:r>
-      <w:proofErr w:type="spellEnd"/>
-      <w:r>
-        <w:t xml:space="preserve"> and </w:t>
-      </w:r>
-      <w:proofErr w:type="spellStart"/>
-      <w:r>
-        <w:t>air_yards</w:t>
-      </w:r>
-      <w:proofErr w:type="spellEnd"/>
-      <w:r>
-        <w:t>. There are few possibilities for this that I will cover during my project</w:t>
-      </w:r>
+        <w:t xml:space="preserve"> talking about the Jaguars here though, so that is unlikely the case. One of the less obvious and likely weaker relationships I noticed was between pass_middle and air_yards. There are few possibilities for this that I will cover during my project</w:t>
+      </w:r>
+    </w:p>
+    <w:p>
+      <w:pPr>
+        <w:pStyle w:val="ListParagraph"/>
+      </w:pPr>
+    </w:p>
+    <w:p>
+      <w:pPr>
+        <w:pStyle w:val="ListParagraph"/>
+      </w:pPr>
+    </w:p>
+    <w:p>
+      <w:pPr>
+        <w:pStyle w:val="ListParagraph"/>
+      </w:pPr>
+    </w:p>
+    <w:p>
+      <w:pPr>
+        <w:pStyle w:val="ListParagraph"/>
+      </w:pPr>
+    </w:p>
+    <w:p>
+      <w:pPr>
+        <w:pStyle w:val="ListParagraph"/>
+      </w:pPr>
+    </w:p>
+    <w:p>
+      <w:pPr>
+        <w:pStyle w:val="ListParagraph"/>
+      </w:pPr>
+    </w:p>
+    <w:p>
+      <w:pPr>
+        <w:pStyle w:val="ListParagraph"/>
+      </w:pPr>
+    </w:p>
+    <w:p>
+      <w:pPr>
+        <w:pStyle w:val="ListParagraph"/>
+      </w:pPr>
+    </w:p>
+    <w:p>
+      <w:pPr>
+        <w:pStyle w:val="ListParagraph"/>
+      </w:pPr>
+    </w:p>
+    <w:p>
+      <w:pPr>
+        <w:pStyle w:val="ListParagraph"/>
+      </w:pPr>
+    </w:p>
+    <w:p>
+      <w:pPr>
+        <w:pStyle w:val="ListParagraph"/>
+      </w:pPr>
+    </w:p>
+    <w:p>
+      <w:pPr>
+        <w:pStyle w:val="ListParagraph"/>
+      </w:pPr>
+    </w:p>
+    <w:p>
+      <w:pPr>
+        <w:pStyle w:val="ListParagraph"/>
+      </w:pPr>
+    </w:p>
+    <w:p>
+      <w:pPr>
+        <w:pStyle w:val="ListParagraph"/>
+      </w:pPr>
+    </w:p>
+    <w:p>
+      <w:pPr>
+        <w:pStyle w:val="ListParagraph"/>
+      </w:pPr>
+    </w:p>
+    <w:p>
+      <w:pPr>
+        <w:pStyle w:val="ListParagraph"/>
+      </w:pPr>
+    </w:p>
+    <w:p>
+      <w:pPr>
+        <w:pStyle w:val="ListParagraph"/>
+      </w:pPr>
+    </w:p>
+    <w:p>
+      <w:pPr>
+        <w:pStyle w:val="ListParagraph"/>
+      </w:pPr>
+    </w:p>
+    <w:p>
+      <w:pPr>
+        <w:pStyle w:val="ListParagraph"/>
+      </w:pPr>
+    </w:p>
+    <w:p>
+      <w:pPr>
+        <w:pStyle w:val="ListParagraph"/>
+      </w:pPr>
+    </w:p>
+    <w:p>
+      <w:pPr>
+        <w:pStyle w:val="ListParagraph"/>
+      </w:pPr>
+    </w:p>
+    <w:p>
+      <w:pPr>
+        <w:pStyle w:val="ListParagraph"/>
+      </w:pPr>
+    </w:p>
+    <w:p>
+      <w:pPr>
+        <w:pStyle w:val="ListParagraph"/>
+      </w:pPr>
+    </w:p>
+    <w:p>
+      <w:pPr>
+        <w:pStyle w:val="ListParagraph"/>
+      </w:pPr>
+    </w:p>
+    <w:p>
+      <w:pPr>
+        <w:pStyle w:val="ListParagraph"/>
+      </w:pPr>
     </w:p>
     <w:p>
       <w:pPr>
@@ -112,6 +214,121 @@
           <w:numId w:val="1"/>
         </w:numPr>
       </w:pPr>
+      <w:r>
+        <w:lastRenderedPageBreak/>
+        <w:drawing>
+          <wp:anchor distT="0" distB="0" distL="114300" distR="114300" simplePos="0" relativeHeight="251659264" behindDoc="0" locked="0" layoutInCell="1" allowOverlap="1" wp14:anchorId="5759FBAC" wp14:editId="18A89716">
+            <wp:simplePos x="0" y="0"/>
+            <wp:positionH relativeFrom="column">
+              <wp:posOffset>1514475</wp:posOffset>
+            </wp:positionH>
+            <wp:positionV relativeFrom="paragraph">
+              <wp:posOffset>7629525</wp:posOffset>
+            </wp:positionV>
+            <wp:extent cx="4142105" cy="542925"/>
+            <wp:effectExtent l="0" t="0" r="0" b="9525"/>
+            <wp:wrapSquare wrapText="bothSides"/>
+            <wp:docPr id="4" name="Picture 4"/>
+            <wp:cNvGraphicFramePr>
+              <a:graphicFrameLocks xmlns:a="http://schemas.openxmlformats.org/drawingml/2006/main" noChangeAspect="1"/>
+            </wp:cNvGraphicFramePr>
+            <a:graphic xmlns:a="http://schemas.openxmlformats.org/drawingml/2006/main">
+              <a:graphicData uri="http://schemas.openxmlformats.org/drawingml/2006/picture">
+                <pic:pic xmlns:pic="http://schemas.openxmlformats.org/drawingml/2006/picture">
+                  <pic:nvPicPr>
+                    <pic:cNvPr id="1" name=""/>
+                    <pic:cNvPicPr/>
+                  </pic:nvPicPr>
+                  <pic:blipFill>
+                    <a:blip r:embed="rId6">
+                      <a:extLst>
+                        <a:ext uri="{28A0092B-C50C-407E-A947-70E740481C1C}">
+                          <a14:useLocalDpi xmlns:a14="http://schemas.microsoft.com/office/drawing/2010/main" val="0"/>
+                        </a:ext>
+                      </a:extLst>
+                    </a:blip>
+                    <a:stretch>
+                      <a:fillRect/>
+                    </a:stretch>
+                  </pic:blipFill>
+                  <pic:spPr>
+                    <a:xfrm>
+                      <a:off x="0" y="0"/>
+                      <a:ext cx="4142105" cy="542925"/>
+                    </a:xfrm>
+                    <a:prstGeom prst="rect">
+                      <a:avLst/>
+                    </a:prstGeom>
+                  </pic:spPr>
+                </pic:pic>
+              </a:graphicData>
+            </a:graphic>
+            <wp14:sizeRelH relativeFrom="margin">
+              <wp14:pctWidth>0</wp14:pctWidth>
+            </wp14:sizeRelH>
+            <wp14:sizeRelV relativeFrom="margin">
+              <wp14:pctHeight>0</wp14:pctHeight>
+            </wp14:sizeRelV>
+          </wp:anchor>
+        </w:drawing>
+      </w:r>
+      <w:r>
+        <w:drawing>
+          <wp:anchor distT="0" distB="0" distL="114300" distR="114300" simplePos="0" relativeHeight="251658240" behindDoc="0" locked="0" layoutInCell="1" allowOverlap="1" wp14:anchorId="338AAD3F" wp14:editId="2BCF4147">
+            <wp:simplePos x="0" y="0"/>
+            <wp:positionH relativeFrom="margin">
+              <wp:align>left</wp:align>
+            </wp:positionH>
+            <wp:positionV relativeFrom="page">
+              <wp:posOffset>1171575</wp:posOffset>
+            </wp:positionV>
+            <wp:extent cx="6564630" cy="8035925"/>
+            <wp:effectExtent l="0" t="0" r="7620" b="3175"/>
+            <wp:wrapSquare wrapText="bothSides"/>
+            <wp:docPr id="1" name="Picture 1"/>
+            <wp:cNvGraphicFramePr>
+              <a:graphicFrameLocks xmlns:a="http://schemas.openxmlformats.org/drawingml/2006/main" noChangeAspect="1"/>
+            </wp:cNvGraphicFramePr>
+            <a:graphic xmlns:a="http://schemas.openxmlformats.org/drawingml/2006/main">
+              <a:graphicData uri="http://schemas.openxmlformats.org/drawingml/2006/picture">
+                <pic:pic xmlns:pic="http://schemas.openxmlformats.org/drawingml/2006/picture">
+                  <pic:nvPicPr>
+                    <pic:cNvPr id="1" name=""/>
+                    <pic:cNvPicPr/>
+                  </pic:nvPicPr>
+                  <pic:blipFill>
+                    <a:blip r:embed="rId7">
+                      <a:extLst>
+                        <a:ext uri="{28A0092B-C50C-407E-A947-70E740481C1C}">
+                          <a14:useLocalDpi xmlns:a14="http://schemas.microsoft.com/office/drawing/2010/main" val="0"/>
+                        </a:ext>
+                      </a:extLst>
+                    </a:blip>
+                    <a:stretch>
+                      <a:fillRect/>
+                    </a:stretch>
+                  </pic:blipFill>
+                  <pic:spPr>
+                    <a:xfrm>
+                      <a:off x="0" y="0"/>
+                      <a:ext cx="6564630" cy="8035925"/>
+                    </a:xfrm>
+                    <a:prstGeom prst="rect">
+                      <a:avLst/>
+                    </a:prstGeom>
+                  </pic:spPr>
+                </pic:pic>
+              </a:graphicData>
+            </a:graphic>
+            <wp14:sizeRelH relativeFrom="margin">
+              <wp14:pctWidth>0</wp14:pctWidth>
+            </wp14:sizeRelH>
+            <wp14:sizeRelV relativeFrom="margin">
+              <wp14:pctHeight>0</wp14:pctHeight>
+            </wp14:sizeRelV>
+          </wp:anchor>
+        </w:drawing>
+      </w:r>
     </w:p>
     <w:sectPr>
       <w:pgSz w:w="12240" w:h="15840"/>

</xml_diff>

<commit_message>
Got the strength graphgit add .!
</commit_message>
<xml_diff>
--- a/Assignment03/BayesianModels.docx
+++ b/Assignment03/BayesianModels.docx
@@ -62,7 +62,23 @@
         <w:t xml:space="preserve"> due to it having the closest value to zero</w:t>
       </w:r>
       <w:r>
-        <w:t xml:space="preserve">. The reason I chose AIC over BIC is BIC will give a higher penalization for more complex models. With this data, many easily understand correlations exist between the data and I want to find the relationships that may be more complex. One example of this is how yards_gained and yards_after catch are made into a relationship. It seems obvious that bigger plays in the NFL likely also have more yards after the initial catch unless the quarterback </w:t>
+        <w:t xml:space="preserve">. The reason I chose AIC over BIC is BIC will give a higher penalization for more complex models. With this data, many easily understand correlations exist between the data and I want to find the relationships that may be more complex. One example of this is how </w:t>
+      </w:r>
+      <w:proofErr w:type="spellStart"/>
+      <w:r>
+        <w:t>yards_gained</w:t>
+      </w:r>
+      <w:proofErr w:type="spellEnd"/>
+      <w:r>
+        <w:t xml:space="preserve"> and </w:t>
+      </w:r>
+      <w:proofErr w:type="spellStart"/>
+      <w:r>
+        <w:t>yards_after</w:t>
+      </w:r>
+      <w:proofErr w:type="spellEnd"/>
+      <w:r>
+        <w:t xml:space="preserve"> catch are made into a relationship. It seems obvious that bigger plays in the NFL likely also have more yards after the initial catch unless the quarterback </w:t>
       </w:r>
       <w:proofErr w:type="gramStart"/>
       <w:r>
@@ -78,7 +94,23 @@
       </w:r>
       <w:proofErr w:type="gramEnd"/>
       <w:r>
-        <w:t xml:space="preserve"> talking about the Jaguars here though, so that is unlikely the case. One of the less obvious and likely weaker relationships I noticed was between pass_middle and air_yards. There are few possibilities for this that I will cover during my project</w:t>
+        <w:t xml:space="preserve"> talking about the Jaguars here though, so that is unlikely the case. One of the less obvious and likely weaker relationships I noticed was between </w:t>
+      </w:r>
+      <w:proofErr w:type="spellStart"/>
+      <w:r>
+        <w:t>pass_middle</w:t>
+      </w:r>
+      <w:proofErr w:type="spellEnd"/>
+      <w:r>
+        <w:t xml:space="preserve"> and </w:t>
+      </w:r>
+      <w:proofErr w:type="spellStart"/>
+      <w:r>
+        <w:t>air_yards</w:t>
+      </w:r>
+      <w:proofErr w:type="spellEnd"/>
+      <w:r>
+        <w:t>. There are few possibilities for this that I will cover during my project</w:t>
       </w:r>
     </w:p>
     <w:p>
@@ -217,18 +249,18 @@
       <w:r>
         <w:lastRenderedPageBreak/>
         <w:drawing>
-          <wp:anchor distT="0" distB="0" distL="114300" distR="114300" simplePos="0" relativeHeight="251659264" behindDoc="0" locked="0" layoutInCell="1" allowOverlap="1" wp14:anchorId="5759FBAC" wp14:editId="18A89716">
+          <wp:anchor distT="0" distB="0" distL="114300" distR="114300" simplePos="0" relativeHeight="251660288" behindDoc="0" locked="0" layoutInCell="1" allowOverlap="1" wp14:anchorId="347ED840" wp14:editId="735BDD4E">
             <wp:simplePos x="0" y="0"/>
-            <wp:positionH relativeFrom="column">
-              <wp:posOffset>1514475</wp:posOffset>
+            <wp:positionH relativeFrom="margin">
+              <wp:posOffset>247650</wp:posOffset>
             </wp:positionH>
-            <wp:positionV relativeFrom="paragraph">
-              <wp:posOffset>7629525</wp:posOffset>
+            <wp:positionV relativeFrom="margin">
+              <wp:posOffset>400050</wp:posOffset>
             </wp:positionV>
-            <wp:extent cx="4142105" cy="542925"/>
-            <wp:effectExtent l="0" t="0" r="0" b="9525"/>
+            <wp:extent cx="6400800" cy="7920990"/>
+            <wp:effectExtent l="0" t="0" r="0" b="3810"/>
             <wp:wrapSquare wrapText="bothSides"/>
-            <wp:docPr id="4" name="Picture 4"/>
+            <wp:docPr id="1" name="Picture 1"/>
             <wp:cNvGraphicFramePr>
               <a:graphicFrameLocks xmlns:a="http://schemas.openxmlformats.org/drawingml/2006/main" noChangeAspect="1"/>
             </wp:cNvGraphicFramePr>
@@ -254,7 +286,7 @@
                   <pic:spPr>
                     <a:xfrm>
                       <a:off x="0" y="0"/>
-                      <a:ext cx="4142105" cy="542925"/>
+                      <a:ext cx="6400800" cy="7920990"/>
                     </a:xfrm>
                     <a:prstGeom prst="rect">
                       <a:avLst/>
@@ -274,18 +306,18 @@
       </w:r>
       <w:r>
         <w:drawing>
-          <wp:anchor distT="0" distB="0" distL="114300" distR="114300" simplePos="0" relativeHeight="251658240" behindDoc="0" locked="0" layoutInCell="1" allowOverlap="1" wp14:anchorId="338AAD3F" wp14:editId="2BCF4147">
+          <wp:anchor distT="0" distB="0" distL="114300" distR="114300" simplePos="0" relativeHeight="251661312" behindDoc="0" locked="0" layoutInCell="1" allowOverlap="1" wp14:anchorId="5759FBAC" wp14:editId="0077A546">
             <wp:simplePos x="0" y="0"/>
-            <wp:positionH relativeFrom="margin">
-              <wp:align>left</wp:align>
+            <wp:positionH relativeFrom="column">
+              <wp:posOffset>1628775</wp:posOffset>
             </wp:positionH>
-            <wp:positionV relativeFrom="page">
-              <wp:posOffset>1171575</wp:posOffset>
+            <wp:positionV relativeFrom="paragraph">
+              <wp:posOffset>7667625</wp:posOffset>
             </wp:positionV>
-            <wp:extent cx="6564630" cy="8035925"/>
-            <wp:effectExtent l="0" t="0" r="7620" b="3175"/>
+            <wp:extent cx="4142105" cy="542925"/>
+            <wp:effectExtent l="0" t="0" r="0" b="9525"/>
             <wp:wrapSquare wrapText="bothSides"/>
-            <wp:docPr id="1" name="Picture 1"/>
+            <wp:docPr id="4" name="Picture 4"/>
             <wp:cNvGraphicFramePr>
               <a:graphicFrameLocks xmlns:a="http://schemas.openxmlformats.org/drawingml/2006/main" noChangeAspect="1"/>
             </wp:cNvGraphicFramePr>
@@ -311,7 +343,7 @@
                   <pic:spPr>
                     <a:xfrm>
                       <a:off x="0" y="0"/>
-                      <a:ext cx="6564630" cy="8035925"/>
+                      <a:ext cx="4142105" cy="542925"/>
                     </a:xfrm>
                     <a:prstGeom prst="rect">
                       <a:avLst/>
@@ -883,6 +915,18 @@
       <w:u w:val="single"/>
     </w:rPr>
   </w:style>
+  <w:style w:type="character" w:styleId="FollowedHyperlink">
+    <w:name w:val="FollowedHyperlink"/>
+    <w:basedOn w:val="DefaultParagraphFont"/>
+    <w:uiPriority w:val="99"/>
+    <w:semiHidden/>
+    <w:unhideWhenUsed/>
+    <w:rsid w:val="005D122B"/>
+    <w:rPr>
+      <w:color w:val="954F72" w:themeColor="followedHyperlink"/>
+      <w:u w:val="single"/>
+    </w:rPr>
+  </w:style>
 </w:styles>
 </file>
 

</xml_diff>

<commit_message>
Made font size larger
</commit_message>
<xml_diff>
--- a/Assignment03/BayesianModels.docx
+++ b/Assignment03/BayesianModels.docx
@@ -112,121 +112,259 @@
       <w:r>
         <w:t>. There are few possibilities for this that I will cover during my project</w:t>
       </w:r>
-    </w:p>
-    <w:p>
-      <w:pPr>
-        <w:pStyle w:val="ListParagraph"/>
-      </w:pPr>
-    </w:p>
-    <w:p>
-      <w:pPr>
-        <w:pStyle w:val="ListParagraph"/>
-      </w:pPr>
-    </w:p>
-    <w:p>
-      <w:pPr>
-        <w:pStyle w:val="ListParagraph"/>
-      </w:pPr>
-    </w:p>
-    <w:p>
-      <w:pPr>
-        <w:pStyle w:val="ListParagraph"/>
-      </w:pPr>
-    </w:p>
-    <w:p>
-      <w:pPr>
-        <w:pStyle w:val="ListParagraph"/>
-      </w:pPr>
-    </w:p>
-    <w:p>
-      <w:pPr>
-        <w:pStyle w:val="ListParagraph"/>
-      </w:pPr>
-    </w:p>
-    <w:p>
-      <w:pPr>
-        <w:pStyle w:val="ListParagraph"/>
-      </w:pPr>
-    </w:p>
-    <w:p>
-      <w:pPr>
-        <w:pStyle w:val="ListParagraph"/>
-      </w:pPr>
-    </w:p>
-    <w:p>
-      <w:pPr>
-        <w:pStyle w:val="ListParagraph"/>
-      </w:pPr>
-    </w:p>
-    <w:p>
-      <w:pPr>
-        <w:pStyle w:val="ListParagraph"/>
-      </w:pPr>
-    </w:p>
-    <w:p>
-      <w:pPr>
-        <w:pStyle w:val="ListParagraph"/>
-      </w:pPr>
-    </w:p>
-    <w:p>
-      <w:pPr>
-        <w:pStyle w:val="ListParagraph"/>
-      </w:pPr>
-    </w:p>
-    <w:p>
-      <w:pPr>
-        <w:pStyle w:val="ListParagraph"/>
-      </w:pPr>
-    </w:p>
-    <w:p>
-      <w:pPr>
-        <w:pStyle w:val="ListParagraph"/>
-      </w:pPr>
-    </w:p>
-    <w:p>
-      <w:pPr>
-        <w:pStyle w:val="ListParagraph"/>
-      </w:pPr>
-    </w:p>
-    <w:p>
-      <w:pPr>
-        <w:pStyle w:val="ListParagraph"/>
-      </w:pPr>
-    </w:p>
-    <w:p>
-      <w:pPr>
-        <w:pStyle w:val="ListParagraph"/>
-      </w:pPr>
-    </w:p>
-    <w:p>
-      <w:pPr>
-        <w:pStyle w:val="ListParagraph"/>
-      </w:pPr>
-    </w:p>
-    <w:p>
-      <w:pPr>
-        <w:pStyle w:val="ListParagraph"/>
-      </w:pPr>
-    </w:p>
-    <w:p>
-      <w:pPr>
-        <w:pStyle w:val="ListParagraph"/>
-      </w:pPr>
-    </w:p>
-    <w:p>
-      <w:pPr>
-        <w:pStyle w:val="ListParagraph"/>
-      </w:pPr>
-    </w:p>
-    <w:p>
-      <w:pPr>
-        <w:pStyle w:val="ListParagraph"/>
-      </w:pPr>
-    </w:p>
-    <w:p>
-      <w:pPr>
-        <w:pStyle w:val="ListParagraph"/>
-      </w:pPr>
+      <w:r>
+        <w:t>.</w:t>
+      </w:r>
+    </w:p>
+    <w:p>
+      <w:pPr>
+        <w:pStyle w:val="ListParagraph"/>
+      </w:pPr>
+    </w:p>
+    <w:p>
+      <w:pPr>
+        <w:shd w:val="clear" w:color="auto" w:fill="FFFFFF"/>
+        <w:tabs>
+          <w:tab w:val="left" w:pos="916"/>
+          <w:tab w:val="left" w:pos="1832"/>
+          <w:tab w:val="left" w:pos="2748"/>
+          <w:tab w:val="left" w:pos="3664"/>
+          <w:tab w:val="left" w:pos="4580"/>
+          <w:tab w:val="left" w:pos="5496"/>
+          <w:tab w:val="left" w:pos="6412"/>
+          <w:tab w:val="left" w:pos="7328"/>
+          <w:tab w:val="left" w:pos="8244"/>
+          <w:tab w:val="left" w:pos="9160"/>
+          <w:tab w:val="left" w:pos="10076"/>
+          <w:tab w:val="left" w:pos="10992"/>
+          <w:tab w:val="left" w:pos="11908"/>
+          <w:tab w:val="left" w:pos="12824"/>
+          <w:tab w:val="left" w:pos="13740"/>
+          <w:tab w:val="left" w:pos="14656"/>
+        </w:tabs>
+        <w:wordWrap w:val="0"/>
+        <w:spacing w:after="0" w:line="240" w:lineRule="auto"/>
+        <w:rPr>
+          <w:rFonts w:ascii="Lucida Console" w:eastAsia="Times New Roman" w:hAnsi="Lucida Console" w:cs="Courier New"/>
+          <w:color w:val="000000"/>
+          <w:sz w:val="20"/>
+          <w:szCs w:val="20"/>
+          <w:bdr w:val="none" w:sz="0" w:space="0" w:color="auto" w:frame="1"/>
+        </w:rPr>
+      </w:pPr>
+      <w:r>
+        <w:rPr>
+          <w:rFonts w:ascii="Lucida Console" w:eastAsia="Times New Roman" w:hAnsi="Lucida Console" w:cs="Courier New"/>
+          <w:color w:val="000000"/>
+          <w:sz w:val="20"/>
+          <w:szCs w:val="20"/>
+          <w:bdr w:val="none" w:sz="0" w:space="0" w:color="auto" w:frame="1"/>
+        </w:rPr>
+        <w:t xml:space="preserve">          interval</w:t>
+      </w:r>
+    </w:p>
+    <w:p>
+      <w:pPr>
+        <w:shd w:val="clear" w:color="auto" w:fill="FFFFFF"/>
+        <w:tabs>
+          <w:tab w:val="left" w:pos="916"/>
+          <w:tab w:val="left" w:pos="1832"/>
+          <w:tab w:val="left" w:pos="2748"/>
+          <w:tab w:val="left" w:pos="3664"/>
+          <w:tab w:val="left" w:pos="4580"/>
+          <w:tab w:val="left" w:pos="5496"/>
+          <w:tab w:val="left" w:pos="6412"/>
+          <w:tab w:val="left" w:pos="7328"/>
+          <w:tab w:val="left" w:pos="8244"/>
+          <w:tab w:val="left" w:pos="9160"/>
+          <w:tab w:val="left" w:pos="10076"/>
+          <w:tab w:val="left" w:pos="10992"/>
+          <w:tab w:val="left" w:pos="11908"/>
+          <w:tab w:val="left" w:pos="12824"/>
+          <w:tab w:val="left" w:pos="13740"/>
+          <w:tab w:val="left" w:pos="14656"/>
+        </w:tabs>
+        <w:wordWrap w:val="0"/>
+        <w:spacing w:after="0" w:line="240" w:lineRule="auto"/>
+        <w:rPr>
+          <w:rFonts w:ascii="Lucida Console" w:eastAsia="Times New Roman" w:hAnsi="Lucida Console" w:cs="Courier New"/>
+          <w:color w:val="000000"/>
+          <w:sz w:val="20"/>
+          <w:szCs w:val="20"/>
+          <w:bdr w:val="none" w:sz="0" w:space="0" w:color="auto" w:frame="1"/>
+        </w:rPr>
+      </w:pPr>
+      <w:proofErr w:type="spellStart"/>
+      <w:r>
+        <w:rPr>
+          <w:rFonts w:ascii="Lucida Console" w:eastAsia="Times New Roman" w:hAnsi="Lucida Console" w:cs="Courier New"/>
+          <w:color w:val="000000"/>
+          <w:sz w:val="20"/>
+          <w:szCs w:val="20"/>
+          <w:bdr w:val="none" w:sz="0" w:space="0" w:color="auto" w:frame="1"/>
+        </w:rPr>
+        <w:t>hc</w:t>
+      </w:r>
+      <w:proofErr w:type="spellEnd"/>
+      <w:r>
+        <w:rPr>
+          <w:rFonts w:ascii="Lucida Console" w:eastAsia="Times New Roman" w:hAnsi="Lucida Console" w:cs="Courier New"/>
+          <w:color w:val="000000"/>
+          <w:sz w:val="20"/>
+          <w:szCs w:val="20"/>
+          <w:bdr w:val="none" w:sz="0" w:space="0" w:color="auto" w:frame="1"/>
+        </w:rPr>
+        <w:t xml:space="preserve">       -6940.355</w:t>
+      </w:r>
+    </w:p>
+    <w:p>
+      <w:pPr>
+        <w:shd w:val="clear" w:color="auto" w:fill="FFFFFF"/>
+        <w:tabs>
+          <w:tab w:val="left" w:pos="916"/>
+          <w:tab w:val="left" w:pos="1832"/>
+          <w:tab w:val="left" w:pos="2748"/>
+          <w:tab w:val="left" w:pos="3664"/>
+          <w:tab w:val="left" w:pos="4580"/>
+          <w:tab w:val="left" w:pos="5496"/>
+          <w:tab w:val="left" w:pos="6412"/>
+          <w:tab w:val="left" w:pos="7328"/>
+          <w:tab w:val="left" w:pos="8244"/>
+          <w:tab w:val="left" w:pos="9160"/>
+          <w:tab w:val="left" w:pos="10076"/>
+          <w:tab w:val="left" w:pos="10992"/>
+          <w:tab w:val="left" w:pos="11908"/>
+          <w:tab w:val="left" w:pos="12824"/>
+          <w:tab w:val="left" w:pos="13740"/>
+          <w:tab w:val="left" w:pos="14656"/>
+        </w:tabs>
+        <w:wordWrap w:val="0"/>
+        <w:spacing w:after="0" w:line="240" w:lineRule="auto"/>
+        <w:rPr>
+          <w:rFonts w:ascii="Lucida Console" w:eastAsia="Times New Roman" w:hAnsi="Lucida Console" w:cs="Courier New"/>
+          <w:color w:val="000000"/>
+          <w:sz w:val="20"/>
+          <w:szCs w:val="20"/>
+          <w:bdr w:val="none" w:sz="0" w:space="0" w:color="auto" w:frame="1"/>
+        </w:rPr>
+      </w:pPr>
+      <w:r>
+        <w:rPr>
+          <w:rFonts w:ascii="Lucida Console" w:eastAsia="Times New Roman" w:hAnsi="Lucida Console" w:cs="Courier New"/>
+          <w:color w:val="000000"/>
+          <w:sz w:val="20"/>
+          <w:szCs w:val="20"/>
+          <w:bdr w:val="none" w:sz="0" w:space="0" w:color="auto" w:frame="1"/>
+        </w:rPr>
+        <w:t>h2pc     -7186.785</w:t>
+      </w:r>
+    </w:p>
+    <w:p>
+      <w:pPr>
+        <w:shd w:val="clear" w:color="auto" w:fill="FFFFFF"/>
+        <w:tabs>
+          <w:tab w:val="left" w:pos="916"/>
+          <w:tab w:val="left" w:pos="1832"/>
+          <w:tab w:val="left" w:pos="2748"/>
+          <w:tab w:val="left" w:pos="3664"/>
+          <w:tab w:val="left" w:pos="4580"/>
+          <w:tab w:val="left" w:pos="5496"/>
+          <w:tab w:val="left" w:pos="6412"/>
+          <w:tab w:val="left" w:pos="7328"/>
+          <w:tab w:val="left" w:pos="8244"/>
+          <w:tab w:val="left" w:pos="9160"/>
+          <w:tab w:val="left" w:pos="10076"/>
+          <w:tab w:val="left" w:pos="10992"/>
+          <w:tab w:val="left" w:pos="11908"/>
+          <w:tab w:val="left" w:pos="12824"/>
+          <w:tab w:val="left" w:pos="13740"/>
+          <w:tab w:val="left" w:pos="14656"/>
+        </w:tabs>
+        <w:wordWrap w:val="0"/>
+        <w:spacing w:after="0" w:line="240" w:lineRule="auto"/>
+        <w:rPr>
+          <w:rFonts w:ascii="Lucida Console" w:eastAsia="Times New Roman" w:hAnsi="Lucida Console" w:cs="Courier New"/>
+          <w:color w:val="000000"/>
+          <w:sz w:val="20"/>
+          <w:szCs w:val="20"/>
+          <w:bdr w:val="none" w:sz="0" w:space="0" w:color="auto" w:frame="1"/>
+        </w:rPr>
+      </w:pPr>
+      <w:proofErr w:type="spellStart"/>
+      <w:r>
+        <w:rPr>
+          <w:rFonts w:ascii="Lucida Console" w:eastAsia="Times New Roman" w:hAnsi="Lucida Console" w:cs="Courier New"/>
+          <w:color w:val="000000"/>
+          <w:sz w:val="20"/>
+          <w:szCs w:val="20"/>
+          <w:bdr w:val="none" w:sz="0" w:space="0" w:color="auto" w:frame="1"/>
+        </w:rPr>
+        <w:t>iamb.fdr</w:t>
+      </w:r>
+      <w:proofErr w:type="spellEnd"/>
+      <w:r>
+        <w:rPr>
+          <w:rFonts w:ascii="Lucida Console" w:eastAsia="Times New Roman" w:hAnsi="Lucida Console" w:cs="Courier New"/>
+          <w:color w:val="000000"/>
+          <w:sz w:val="20"/>
+          <w:szCs w:val="20"/>
+          <w:bdr w:val="none" w:sz="0" w:space="0" w:color="auto" w:frame="1"/>
+        </w:rPr>
+        <w:t xml:space="preserve"> -7280.212</w:t>
+      </w:r>
+    </w:p>
+    <w:p>
+      <w:pPr>
+        <w:shd w:val="clear" w:color="auto" w:fill="FFFFFF"/>
+        <w:tabs>
+          <w:tab w:val="left" w:pos="916"/>
+          <w:tab w:val="left" w:pos="1832"/>
+          <w:tab w:val="left" w:pos="2748"/>
+          <w:tab w:val="left" w:pos="3664"/>
+          <w:tab w:val="left" w:pos="4580"/>
+          <w:tab w:val="left" w:pos="5496"/>
+          <w:tab w:val="left" w:pos="6412"/>
+          <w:tab w:val="left" w:pos="7328"/>
+          <w:tab w:val="left" w:pos="8244"/>
+          <w:tab w:val="left" w:pos="9160"/>
+          <w:tab w:val="left" w:pos="10076"/>
+          <w:tab w:val="left" w:pos="10992"/>
+          <w:tab w:val="left" w:pos="11908"/>
+          <w:tab w:val="left" w:pos="12824"/>
+          <w:tab w:val="left" w:pos="13740"/>
+          <w:tab w:val="left" w:pos="14656"/>
+        </w:tabs>
+        <w:wordWrap w:val="0"/>
+        <w:spacing w:after="0" w:line="240" w:lineRule="auto"/>
+        <w:rPr>
+          <w:rFonts w:ascii="Lucida Console" w:eastAsia="Times New Roman" w:hAnsi="Lucida Console" w:cs="Courier New"/>
+          <w:color w:val="000000"/>
+          <w:sz w:val="20"/>
+          <w:szCs w:val="20"/>
+        </w:rPr>
+      </w:pPr>
+      <w:proofErr w:type="spellStart"/>
+      <w:r>
+        <w:rPr>
+          <w:rFonts w:ascii="Lucida Console" w:eastAsia="Times New Roman" w:hAnsi="Lucida Console" w:cs="Courier New"/>
+          <w:color w:val="000000"/>
+          <w:sz w:val="20"/>
+          <w:szCs w:val="20"/>
+          <w:bdr w:val="none" w:sz="0" w:space="0" w:color="auto" w:frame="1"/>
+        </w:rPr>
+        <w:t>aracne</w:t>
+      </w:r>
+      <w:proofErr w:type="spellEnd"/>
+      <w:r>
+        <w:rPr>
+          <w:rFonts w:ascii="Lucida Console" w:eastAsia="Times New Roman" w:hAnsi="Lucida Console" w:cs="Courier New"/>
+          <w:color w:val="000000"/>
+          <w:sz w:val="20"/>
+          <w:szCs w:val="20"/>
+          <w:bdr w:val="none" w:sz="0" w:space="0" w:color="auto" w:frame="1"/>
+        </w:rPr>
+        <w:t xml:space="preserve">   -8524.373</w:t>
+      </w:r>
     </w:p>
     <w:p>
       <w:pPr>
@@ -246,7 +384,144 @@
           <w:numId w:val="1"/>
         </w:numPr>
       </w:pPr>
-      <w:r>
+    </w:p>
+    <w:p>
+      <w:pPr>
+        <w:pStyle w:val="ListParagraph"/>
+      </w:pPr>
+    </w:p>
+    <w:p>
+      <w:pPr>
+        <w:pStyle w:val="ListParagraph"/>
+      </w:pPr>
+    </w:p>
+    <w:p>
+      <w:pPr>
+        <w:pStyle w:val="ListParagraph"/>
+      </w:pPr>
+    </w:p>
+    <w:p>
+      <w:pPr>
+        <w:pStyle w:val="ListParagraph"/>
+      </w:pPr>
+    </w:p>
+    <w:p>
+      <w:pPr>
+        <w:pStyle w:val="ListParagraph"/>
+      </w:pPr>
+    </w:p>
+    <w:p>
+      <w:pPr>
+        <w:pStyle w:val="ListParagraph"/>
+      </w:pPr>
+    </w:p>
+    <w:p>
+      <w:pPr>
+        <w:pStyle w:val="ListParagraph"/>
+      </w:pPr>
+    </w:p>
+    <w:p>
+      <w:pPr>
+        <w:pStyle w:val="ListParagraph"/>
+      </w:pPr>
+    </w:p>
+    <w:p>
+      <w:pPr>
+        <w:pStyle w:val="ListParagraph"/>
+      </w:pPr>
+    </w:p>
+    <w:p>
+      <w:pPr>
+        <w:pStyle w:val="ListParagraph"/>
+      </w:pPr>
+    </w:p>
+    <w:p>
+      <w:pPr>
+        <w:pStyle w:val="ListParagraph"/>
+      </w:pPr>
+    </w:p>
+    <w:p>
+      <w:pPr>
+        <w:pStyle w:val="ListParagraph"/>
+      </w:pPr>
+    </w:p>
+    <w:p>
+      <w:pPr>
+        <w:pStyle w:val="ListParagraph"/>
+      </w:pPr>
+    </w:p>
+    <w:p>
+      <w:pPr>
+        <w:pStyle w:val="ListParagraph"/>
+      </w:pPr>
+    </w:p>
+    <w:p>
+      <w:pPr>
+        <w:pStyle w:val="ListParagraph"/>
+      </w:pPr>
+    </w:p>
+    <w:p>
+      <w:pPr>
+        <w:pStyle w:val="ListParagraph"/>
+      </w:pPr>
+    </w:p>
+    <w:p>
+      <w:pPr>
+        <w:pStyle w:val="ListParagraph"/>
+      </w:pPr>
+    </w:p>
+    <w:p>
+      <w:pPr>
+        <w:pStyle w:val="ListParagraph"/>
+      </w:pPr>
+    </w:p>
+    <w:p>
+      <w:pPr>
+        <w:pStyle w:val="ListParagraph"/>
+      </w:pPr>
+    </w:p>
+    <w:p>
+      <w:pPr>
+        <w:pStyle w:val="ListParagraph"/>
+      </w:pPr>
+    </w:p>
+    <w:p>
+      <w:pPr>
+        <w:pStyle w:val="ListParagraph"/>
+      </w:pPr>
+    </w:p>
+    <w:p>
+      <w:pPr>
+        <w:pStyle w:val="ListParagraph"/>
+      </w:pPr>
+    </w:p>
+    <w:p>
+      <w:pPr>
+        <w:pStyle w:val="ListParagraph"/>
+      </w:pPr>
+    </w:p>
+    <w:p>
+      <w:pPr>
+        <w:pStyle w:val="ListParagraph"/>
+      </w:pPr>
+    </w:p>
+    <w:p>
+      <w:pPr>
+        <w:pStyle w:val="ListParagraph"/>
+      </w:pPr>
+    </w:p>
+    <w:p>
+      <w:pPr>
+        <w:pStyle w:val="ListParagraph"/>
+        <w:numPr>
+          <w:ilvl w:val="0"/>
+          <w:numId w:val="1"/>
+        </w:numPr>
+      </w:pPr>
+      <w:r>
+        <w:rPr>
+          <w:noProof/>
+        </w:rPr>
         <w:lastRenderedPageBreak/>
         <w:drawing>
           <wp:anchor distT="0" distB="0" distL="114300" distR="114300" simplePos="0" relativeHeight="251660288" behindDoc="0" locked="0" layoutInCell="1" allowOverlap="1" wp14:anchorId="347ED840" wp14:editId="735BDD4E">
@@ -305,6 +580,9 @@
         </w:drawing>
       </w:r>
       <w:r>
+        <w:rPr>
+          <w:noProof/>
+        </w:rPr>
         <w:drawing>
           <wp:anchor distT="0" distB="0" distL="114300" distR="114300" simplePos="0" relativeHeight="251661312" behindDoc="0" locked="0" layoutInCell="1" allowOverlap="1" wp14:anchorId="5759FBAC" wp14:editId="0077A546">
             <wp:simplePos x="0" y="0"/>
@@ -592,6 +870,7 @@
     <w:lsdException w:name="HTML Sample" w:semiHidden="1" w:unhideWhenUsed="1"/>
     <w:lsdException w:name="HTML Typewriter" w:semiHidden="1" w:unhideWhenUsed="1"/>
     <w:lsdException w:name="HTML Variable" w:semiHidden="1" w:unhideWhenUsed="1"/>
+    <w:lsdException w:name="Normal Table" w:semiHidden="1" w:unhideWhenUsed="1"/>
     <w:lsdException w:name="annotation subject" w:semiHidden="1" w:unhideWhenUsed="1"/>
     <w:lsdException w:name="No List" w:semiHidden="1" w:unhideWhenUsed="1"/>
     <w:lsdException w:name="Outline List 1" w:semiHidden="1" w:unhideWhenUsed="1"/>
@@ -638,8 +917,10 @@
     <w:lsdException w:name="Table Subtle 2" w:semiHidden="1" w:unhideWhenUsed="1"/>
     <w:lsdException w:name="Table Web 1" w:semiHidden="1" w:unhideWhenUsed="1"/>
     <w:lsdException w:name="Table Web 2" w:semiHidden="1" w:unhideWhenUsed="1"/>
+    <w:lsdException w:name="Table Web 3" w:semiHidden="1" w:unhideWhenUsed="1"/>
     <w:lsdException w:name="Balloon Text" w:semiHidden="1" w:unhideWhenUsed="1"/>
     <w:lsdException w:name="Table Grid" w:uiPriority="39"/>
+    <w:lsdException w:name="Table Theme" w:semiHidden="1" w:unhideWhenUsed="1"/>
     <w:lsdException w:name="Placeholder Text" w:semiHidden="1"/>
     <w:lsdException w:name="No Spacing" w:uiPriority="1" w:qFormat="1"/>
     <w:lsdException w:name="Light Shading" w:uiPriority="60"/>
@@ -926,6 +1207,59 @@
       <w:color w:val="954F72" w:themeColor="followedHyperlink"/>
       <w:u w:val="single"/>
     </w:rPr>
+  </w:style>
+  <w:style w:type="paragraph" w:styleId="HTMLPreformatted">
+    <w:name w:val="HTML Preformatted"/>
+    <w:basedOn w:val="Normal"/>
+    <w:link w:val="HTMLPreformattedChar"/>
+    <w:uiPriority w:val="99"/>
+    <w:semiHidden/>
+    <w:unhideWhenUsed/>
+    <w:rsid w:val="00174AE0"/>
+    <w:pPr>
+      <w:tabs>
+        <w:tab w:val="left" w:pos="916"/>
+        <w:tab w:val="left" w:pos="1832"/>
+        <w:tab w:val="left" w:pos="2748"/>
+        <w:tab w:val="left" w:pos="3664"/>
+        <w:tab w:val="left" w:pos="4580"/>
+        <w:tab w:val="left" w:pos="5496"/>
+        <w:tab w:val="left" w:pos="6412"/>
+        <w:tab w:val="left" w:pos="7328"/>
+        <w:tab w:val="left" w:pos="8244"/>
+        <w:tab w:val="left" w:pos="9160"/>
+        <w:tab w:val="left" w:pos="10076"/>
+        <w:tab w:val="left" w:pos="10992"/>
+        <w:tab w:val="left" w:pos="11908"/>
+        <w:tab w:val="left" w:pos="12824"/>
+        <w:tab w:val="left" w:pos="13740"/>
+        <w:tab w:val="left" w:pos="14656"/>
+      </w:tabs>
+      <w:spacing w:after="0" w:line="240" w:lineRule="auto"/>
+    </w:pPr>
+    <w:rPr>
+      <w:rFonts w:ascii="Courier New" w:eastAsia="Times New Roman" w:hAnsi="Courier New" w:cs="Courier New"/>
+      <w:sz w:val="20"/>
+      <w:szCs w:val="20"/>
+    </w:rPr>
+  </w:style>
+  <w:style w:type="character" w:customStyle="1" w:styleId="HTMLPreformattedChar">
+    <w:name w:val="HTML Preformatted Char"/>
+    <w:basedOn w:val="DefaultParagraphFont"/>
+    <w:link w:val="HTMLPreformatted"/>
+    <w:uiPriority w:val="99"/>
+    <w:semiHidden/>
+    <w:rsid w:val="00174AE0"/>
+    <w:rPr>
+      <w:rFonts w:ascii="Courier New" w:eastAsia="Times New Roman" w:hAnsi="Courier New" w:cs="Courier New"/>
+      <w:sz w:val="20"/>
+      <w:szCs w:val="20"/>
+    </w:rPr>
+  </w:style>
+  <w:style w:type="character" w:customStyle="1" w:styleId="ggboefpdpvb">
+    <w:name w:val="ggboefpdpvb"/>
+    <w:basedOn w:val="DefaultParagraphFont"/>
+    <w:rsid w:val="00174AE0"/>
   </w:style>
 </w:styles>
 </file>

</xml_diff>

<commit_message>
Updated code to use samplung for train test split.
</commit_message>
<xml_diff>
--- a/Assignment03/BayesianModels.docx
+++ b/Assignment03/BayesianModels.docx
@@ -62,7 +62,55 @@
         <w:t xml:space="preserve"> due to it having the closest value to zero</w:t>
       </w:r>
       <w:r>
-        <w:t>. The reason I chose AIC over BIC is BIC will give a higher penalization for more complex models. With this data, many easily understand correlations exist between the data and I want to find the relationships that may be more complex. One example of this is how yards_gained and yards_after catch are made into a relationship. It seems obvious that bigger plays in the NFL likely also have more yards after the initial catch unless the quarterback is able to consistently make deep touchdown passes where the receiver is already in the endzone. We’re talking about the Jaguars here though, so that is unlikely the case. One of the less obvious and likely weaker relationships I noticed was between pass_middle and air_yards. There are few possibilities for this that I will cover during my project</w:t>
+        <w:t xml:space="preserve">. The reason I chose AIC over BIC is BIC will give a higher penalization for more complex models. With this data, many easily understand correlations exist between the data and I want to find the relationships that may be more complex. One example of this is how </w:t>
+      </w:r>
+      <w:proofErr w:type="spellStart"/>
+      <w:r>
+        <w:t>yards_gained</w:t>
+      </w:r>
+      <w:proofErr w:type="spellEnd"/>
+      <w:r>
+        <w:t xml:space="preserve"> and </w:t>
+      </w:r>
+      <w:proofErr w:type="spellStart"/>
+      <w:r>
+        <w:t>yards_after</w:t>
+      </w:r>
+      <w:proofErr w:type="spellEnd"/>
+      <w:r>
+        <w:t xml:space="preserve"> catch are made into a relationship. It seems obvious that bigger plays in the NFL likely also have more yards after the initial catch unless the quarterback </w:t>
+      </w:r>
+      <w:proofErr w:type="gramStart"/>
+      <w:r>
+        <w:t>is able to</w:t>
+      </w:r>
+      <w:proofErr w:type="gramEnd"/>
+      <w:r>
+        <w:t xml:space="preserve"> consistently make deep touchdown passes where the receiver is already in the endzone. </w:t>
+      </w:r>
+      <w:proofErr w:type="gramStart"/>
+      <w:r>
+        <w:t>We’re</w:t>
+      </w:r>
+      <w:proofErr w:type="gramEnd"/>
+      <w:r>
+        <w:t xml:space="preserve"> talking about the Jaguars here though, so that is unlikely the case. One of the less obvious and likely weaker relationships I noticed was between </w:t>
+      </w:r>
+      <w:proofErr w:type="spellStart"/>
+      <w:r>
+        <w:t>pass_middle</w:t>
+      </w:r>
+      <w:proofErr w:type="spellEnd"/>
+      <w:r>
+        <w:t xml:space="preserve"> and </w:t>
+      </w:r>
+      <w:proofErr w:type="spellStart"/>
+      <w:r>
+        <w:t>air_yards</w:t>
+      </w:r>
+      <w:proofErr w:type="spellEnd"/>
+      <w:r>
+        <w:t>. There are few possibilities for this that I will cover during my project</w:t>
       </w:r>
       <w:r>
         <w:t>.</w:t>
@@ -206,15 +254,27 @@
           <w:bdr w:val="none" w:sz="0" w:space="0" w:color="auto" w:frame="1"/>
         </w:rPr>
       </w:pPr>
-      <w:r>
-        <w:rPr>
-          <w:rFonts w:ascii="Lucida Console" w:eastAsia="Times New Roman" w:hAnsi="Lucida Console" w:cs="Courier New"/>
-          <w:color w:val="000000"/>
-          <w:sz w:val="20"/>
-          <w:szCs w:val="20"/>
-          <w:bdr w:val="none" w:sz="0" w:space="0" w:color="auto" w:frame="1"/>
-        </w:rPr>
-        <w:t>hc       -6940.355</w:t>
+      <w:proofErr w:type="spellStart"/>
+      <w:r>
+        <w:rPr>
+          <w:rFonts w:ascii="Lucida Console" w:eastAsia="Times New Roman" w:hAnsi="Lucida Console" w:cs="Courier New"/>
+          <w:color w:val="000000"/>
+          <w:sz w:val="20"/>
+          <w:szCs w:val="20"/>
+          <w:bdr w:val="none" w:sz="0" w:space="0" w:color="auto" w:frame="1"/>
+        </w:rPr>
+        <w:t>hc</w:t>
+      </w:r>
+      <w:proofErr w:type="spellEnd"/>
+      <w:r>
+        <w:rPr>
+          <w:rFonts w:ascii="Lucida Console" w:eastAsia="Times New Roman" w:hAnsi="Lucida Console" w:cs="Courier New"/>
+          <w:color w:val="000000"/>
+          <w:sz w:val="20"/>
+          <w:szCs w:val="20"/>
+          <w:bdr w:val="none" w:sz="0" w:space="0" w:color="auto" w:frame="1"/>
+        </w:rPr>
+        <w:t xml:space="preserve">       -6940.355</w:t>
       </w:r>
     </w:p>
     <w:p>
@@ -290,15 +350,27 @@
           <w:bdr w:val="none" w:sz="0" w:space="0" w:color="auto" w:frame="1"/>
         </w:rPr>
       </w:pPr>
-      <w:r>
-        <w:rPr>
-          <w:rFonts w:ascii="Lucida Console" w:eastAsia="Times New Roman" w:hAnsi="Lucida Console" w:cs="Courier New"/>
-          <w:color w:val="000000"/>
-          <w:sz w:val="20"/>
-          <w:szCs w:val="20"/>
-          <w:bdr w:val="none" w:sz="0" w:space="0" w:color="auto" w:frame="1"/>
-        </w:rPr>
-        <w:t>iamb.fdr -7280.212</w:t>
+      <w:proofErr w:type="spellStart"/>
+      <w:r>
+        <w:rPr>
+          <w:rFonts w:ascii="Lucida Console" w:eastAsia="Times New Roman" w:hAnsi="Lucida Console" w:cs="Courier New"/>
+          <w:color w:val="000000"/>
+          <w:sz w:val="20"/>
+          <w:szCs w:val="20"/>
+          <w:bdr w:val="none" w:sz="0" w:space="0" w:color="auto" w:frame="1"/>
+        </w:rPr>
+        <w:t>iamb.fdr</w:t>
+      </w:r>
+      <w:proofErr w:type="spellEnd"/>
+      <w:r>
+        <w:rPr>
+          <w:rFonts w:ascii="Lucida Console" w:eastAsia="Times New Roman" w:hAnsi="Lucida Console" w:cs="Courier New"/>
+          <w:color w:val="000000"/>
+          <w:sz w:val="20"/>
+          <w:szCs w:val="20"/>
+          <w:bdr w:val="none" w:sz="0" w:space="0" w:color="auto" w:frame="1"/>
+        </w:rPr>
+        <w:t xml:space="preserve"> -7280.212</w:t>
       </w:r>
     </w:p>
     <w:p>
@@ -332,15 +404,27 @@
           <w:bdr w:val="none" w:sz="0" w:space="0" w:color="auto" w:frame="1"/>
         </w:rPr>
       </w:pPr>
-      <w:r>
-        <w:rPr>
-          <w:rFonts w:ascii="Lucida Console" w:eastAsia="Times New Roman" w:hAnsi="Lucida Console" w:cs="Courier New"/>
-          <w:color w:val="000000"/>
-          <w:sz w:val="20"/>
-          <w:szCs w:val="20"/>
-          <w:bdr w:val="none" w:sz="0" w:space="0" w:color="auto" w:frame="1"/>
-        </w:rPr>
-        <w:t>aracne   -8524.373</w:t>
+      <w:proofErr w:type="spellStart"/>
+      <w:r>
+        <w:rPr>
+          <w:rFonts w:ascii="Lucida Console" w:eastAsia="Times New Roman" w:hAnsi="Lucida Console" w:cs="Courier New"/>
+          <w:color w:val="000000"/>
+          <w:sz w:val="20"/>
+          <w:szCs w:val="20"/>
+          <w:bdr w:val="none" w:sz="0" w:space="0" w:color="auto" w:frame="1"/>
+        </w:rPr>
+        <w:t>aracne</w:t>
+      </w:r>
+      <w:proofErr w:type="spellEnd"/>
+      <w:r>
+        <w:rPr>
+          <w:rFonts w:ascii="Lucida Console" w:eastAsia="Times New Roman" w:hAnsi="Lucida Console" w:cs="Courier New"/>
+          <w:color w:val="000000"/>
+          <w:sz w:val="20"/>
+          <w:szCs w:val="20"/>
+          <w:bdr w:val="none" w:sz="0" w:space="0" w:color="auto" w:frame="1"/>
+        </w:rPr>
+        <w:t xml:space="preserve">   -8524.373</w:t>
       </w:r>
     </w:p>
     <w:p>
@@ -476,6 +560,11 @@
         <w:pStyle w:val="ListParagraph"/>
       </w:pPr>
     </w:p>
+    <w:p>
+      <w:pPr>
+        <w:pStyle w:val="ListParagraph"/>
+      </w:pPr>
+    </w:p>
     <w:p/>
     <w:p>
       <w:pPr>
@@ -486,10 +575,1050 @@
         </w:numPr>
       </w:pPr>
       <w:r>
+        <w:lastRenderedPageBreak/>
+        <w:t>Training model on training data – These are on predicting if a first down was made.</w:t>
+      </w:r>
+    </w:p>
+    <w:p>
+      <w:pPr>
+        <w:pStyle w:val="ListParagraph"/>
+      </w:pPr>
+    </w:p>
+    <w:p>
+      <w:pPr>
+        <w:shd w:val="clear" w:color="auto" w:fill="FFFFFF"/>
+        <w:tabs>
+          <w:tab w:val="left" w:pos="916"/>
+          <w:tab w:val="left" w:pos="1832"/>
+          <w:tab w:val="left" w:pos="2748"/>
+          <w:tab w:val="left" w:pos="3664"/>
+          <w:tab w:val="left" w:pos="4580"/>
+          <w:tab w:val="left" w:pos="5496"/>
+          <w:tab w:val="left" w:pos="6412"/>
+          <w:tab w:val="left" w:pos="7328"/>
+          <w:tab w:val="left" w:pos="8244"/>
+          <w:tab w:val="left" w:pos="9160"/>
+          <w:tab w:val="left" w:pos="10076"/>
+          <w:tab w:val="left" w:pos="10992"/>
+          <w:tab w:val="left" w:pos="11908"/>
+          <w:tab w:val="left" w:pos="12824"/>
+          <w:tab w:val="left" w:pos="13740"/>
+          <w:tab w:val="left" w:pos="14656"/>
+        </w:tabs>
+        <w:wordWrap w:val="0"/>
+        <w:spacing w:after="0" w:line="240" w:lineRule="auto"/>
+        <w:rPr>
+          <w:rFonts w:ascii="Lucida Console" w:eastAsia="Times New Roman" w:hAnsi="Lucida Console" w:cs="Courier New"/>
+          <w:color w:val="000000"/>
+          <w:sz w:val="20"/>
+          <w:szCs w:val="20"/>
+          <w:bdr w:val="none" w:sz="0" w:space="0" w:color="auto" w:frame="1"/>
+        </w:rPr>
+      </w:pPr>
+      <w:r>
+        <w:rPr>
+          <w:rFonts w:ascii="Lucida Console" w:eastAsia="Times New Roman" w:hAnsi="Lucida Console" w:cs="Courier New"/>
+          <w:color w:val="000000"/>
+          <w:sz w:val="20"/>
+          <w:szCs w:val="20"/>
+          <w:bdr w:val="none" w:sz="0" w:space="0" w:color="auto" w:frame="1"/>
+        </w:rPr>
+        <w:t xml:space="preserve">          Reference</w:t>
+      </w:r>
+    </w:p>
+    <w:p>
+      <w:pPr>
+        <w:shd w:val="clear" w:color="auto" w:fill="FFFFFF"/>
+        <w:tabs>
+          <w:tab w:val="left" w:pos="916"/>
+          <w:tab w:val="left" w:pos="1832"/>
+          <w:tab w:val="left" w:pos="2748"/>
+          <w:tab w:val="left" w:pos="3664"/>
+          <w:tab w:val="left" w:pos="4580"/>
+          <w:tab w:val="left" w:pos="5496"/>
+          <w:tab w:val="left" w:pos="6412"/>
+          <w:tab w:val="left" w:pos="7328"/>
+          <w:tab w:val="left" w:pos="8244"/>
+          <w:tab w:val="left" w:pos="9160"/>
+          <w:tab w:val="left" w:pos="10076"/>
+          <w:tab w:val="left" w:pos="10992"/>
+          <w:tab w:val="left" w:pos="11908"/>
+          <w:tab w:val="left" w:pos="12824"/>
+          <w:tab w:val="left" w:pos="13740"/>
+          <w:tab w:val="left" w:pos="14656"/>
+        </w:tabs>
+        <w:wordWrap w:val="0"/>
+        <w:spacing w:after="0" w:line="240" w:lineRule="auto"/>
+        <w:rPr>
+          <w:rFonts w:ascii="Lucida Console" w:eastAsia="Times New Roman" w:hAnsi="Lucida Console" w:cs="Courier New"/>
+          <w:color w:val="000000"/>
+          <w:sz w:val="20"/>
+          <w:szCs w:val="20"/>
+          <w:bdr w:val="none" w:sz="0" w:space="0" w:color="auto" w:frame="1"/>
+        </w:rPr>
+      </w:pPr>
+      <w:r>
+        <w:rPr>
+          <w:rFonts w:ascii="Lucida Console" w:eastAsia="Times New Roman" w:hAnsi="Lucida Console" w:cs="Courier New"/>
+          <w:color w:val="000000"/>
+          <w:sz w:val="20"/>
+          <w:szCs w:val="20"/>
+          <w:bdr w:val="none" w:sz="0" w:space="0" w:color="auto" w:frame="1"/>
+        </w:rPr>
+        <w:t>Prediction   0   1</w:t>
+      </w:r>
+    </w:p>
+    <w:p>
+      <w:pPr>
+        <w:shd w:val="clear" w:color="auto" w:fill="FFFFFF"/>
+        <w:tabs>
+          <w:tab w:val="left" w:pos="916"/>
+          <w:tab w:val="left" w:pos="1832"/>
+          <w:tab w:val="left" w:pos="2748"/>
+          <w:tab w:val="left" w:pos="3664"/>
+          <w:tab w:val="left" w:pos="4580"/>
+          <w:tab w:val="left" w:pos="5496"/>
+          <w:tab w:val="left" w:pos="6412"/>
+          <w:tab w:val="left" w:pos="7328"/>
+          <w:tab w:val="left" w:pos="8244"/>
+          <w:tab w:val="left" w:pos="9160"/>
+          <w:tab w:val="left" w:pos="10076"/>
+          <w:tab w:val="left" w:pos="10992"/>
+          <w:tab w:val="left" w:pos="11908"/>
+          <w:tab w:val="left" w:pos="12824"/>
+          <w:tab w:val="left" w:pos="13740"/>
+          <w:tab w:val="left" w:pos="14656"/>
+        </w:tabs>
+        <w:wordWrap w:val="0"/>
+        <w:spacing w:after="0" w:line="240" w:lineRule="auto"/>
+        <w:rPr>
+          <w:rFonts w:ascii="Lucida Console" w:eastAsia="Times New Roman" w:hAnsi="Lucida Console" w:cs="Courier New"/>
+          <w:color w:val="000000"/>
+          <w:sz w:val="20"/>
+          <w:szCs w:val="20"/>
+          <w:bdr w:val="none" w:sz="0" w:space="0" w:color="auto" w:frame="1"/>
+        </w:rPr>
+      </w:pPr>
+      <w:r>
+        <w:rPr>
+          <w:rFonts w:ascii="Lucida Console" w:eastAsia="Times New Roman" w:hAnsi="Lucida Console" w:cs="Courier New"/>
+          <w:color w:val="000000"/>
+          <w:sz w:val="20"/>
+          <w:szCs w:val="20"/>
+          <w:bdr w:val="none" w:sz="0" w:space="0" w:color="auto" w:frame="1"/>
+        </w:rPr>
+        <w:t xml:space="preserve">         0 </w:t>
+      </w:r>
+      <w:proofErr w:type="gramStart"/>
+      <w:r>
+        <w:rPr>
+          <w:rFonts w:ascii="Lucida Console" w:eastAsia="Times New Roman" w:hAnsi="Lucida Console" w:cs="Courier New"/>
+          <w:color w:val="000000"/>
+          <w:sz w:val="20"/>
+          <w:szCs w:val="20"/>
+          <w:bdr w:val="none" w:sz="0" w:space="0" w:color="auto" w:frame="1"/>
+        </w:rPr>
+        <w:t>187  76</w:t>
+      </w:r>
+      <w:proofErr w:type="gramEnd"/>
+    </w:p>
+    <w:p>
+      <w:pPr>
+        <w:shd w:val="clear" w:color="auto" w:fill="FFFFFF"/>
+        <w:tabs>
+          <w:tab w:val="left" w:pos="916"/>
+          <w:tab w:val="left" w:pos="1832"/>
+          <w:tab w:val="left" w:pos="2748"/>
+          <w:tab w:val="left" w:pos="3664"/>
+          <w:tab w:val="left" w:pos="4580"/>
+          <w:tab w:val="left" w:pos="5496"/>
+          <w:tab w:val="left" w:pos="6412"/>
+          <w:tab w:val="left" w:pos="7328"/>
+          <w:tab w:val="left" w:pos="8244"/>
+          <w:tab w:val="left" w:pos="9160"/>
+          <w:tab w:val="left" w:pos="10076"/>
+          <w:tab w:val="left" w:pos="10992"/>
+          <w:tab w:val="left" w:pos="11908"/>
+          <w:tab w:val="left" w:pos="12824"/>
+          <w:tab w:val="left" w:pos="13740"/>
+          <w:tab w:val="left" w:pos="14656"/>
+        </w:tabs>
+        <w:wordWrap w:val="0"/>
+        <w:spacing w:after="0" w:line="240" w:lineRule="auto"/>
+        <w:rPr>
+          <w:rFonts w:ascii="Lucida Console" w:eastAsia="Times New Roman" w:hAnsi="Lucida Console" w:cs="Courier New"/>
+          <w:color w:val="000000"/>
+          <w:sz w:val="20"/>
+          <w:szCs w:val="20"/>
+          <w:bdr w:val="none" w:sz="0" w:space="0" w:color="auto" w:frame="1"/>
+        </w:rPr>
+      </w:pPr>
+      <w:r>
+        <w:rPr>
+          <w:rFonts w:ascii="Lucida Console" w:eastAsia="Times New Roman" w:hAnsi="Lucida Console" w:cs="Courier New"/>
+          <w:color w:val="000000"/>
+          <w:sz w:val="20"/>
+          <w:szCs w:val="20"/>
+          <w:bdr w:val="none" w:sz="0" w:space="0" w:color="auto" w:frame="1"/>
+        </w:rPr>
+        <w:t xml:space="preserve">         </w:t>
+      </w:r>
+      <w:proofErr w:type="gramStart"/>
+      <w:r>
+        <w:rPr>
+          <w:rFonts w:ascii="Lucida Console" w:eastAsia="Times New Roman" w:hAnsi="Lucida Console" w:cs="Courier New"/>
+          <w:color w:val="000000"/>
+          <w:sz w:val="20"/>
+          <w:szCs w:val="20"/>
+          <w:bdr w:val="none" w:sz="0" w:space="0" w:color="auto" w:frame="1"/>
+        </w:rPr>
+        <w:t>1  52</w:t>
+      </w:r>
+      <w:proofErr w:type="gramEnd"/>
+      <w:r>
+        <w:rPr>
+          <w:rFonts w:ascii="Lucida Console" w:eastAsia="Times New Roman" w:hAnsi="Lucida Console" w:cs="Courier New"/>
+          <w:color w:val="000000"/>
+          <w:sz w:val="20"/>
+          <w:szCs w:val="20"/>
+          <w:bdr w:val="none" w:sz="0" w:space="0" w:color="auto" w:frame="1"/>
+        </w:rPr>
+        <w:t xml:space="preserve">  70</w:t>
+      </w:r>
+    </w:p>
+    <w:p>
+      <w:pPr>
+        <w:shd w:val="clear" w:color="auto" w:fill="FFFFFF"/>
+        <w:tabs>
+          <w:tab w:val="left" w:pos="916"/>
+          <w:tab w:val="left" w:pos="1832"/>
+          <w:tab w:val="left" w:pos="2748"/>
+          <w:tab w:val="left" w:pos="3664"/>
+          <w:tab w:val="left" w:pos="4580"/>
+          <w:tab w:val="left" w:pos="5496"/>
+          <w:tab w:val="left" w:pos="6412"/>
+          <w:tab w:val="left" w:pos="7328"/>
+          <w:tab w:val="left" w:pos="8244"/>
+          <w:tab w:val="left" w:pos="9160"/>
+          <w:tab w:val="left" w:pos="10076"/>
+          <w:tab w:val="left" w:pos="10992"/>
+          <w:tab w:val="left" w:pos="11908"/>
+          <w:tab w:val="left" w:pos="12824"/>
+          <w:tab w:val="left" w:pos="13740"/>
+          <w:tab w:val="left" w:pos="14656"/>
+        </w:tabs>
+        <w:wordWrap w:val="0"/>
+        <w:spacing w:after="0" w:line="240" w:lineRule="auto"/>
+        <w:rPr>
+          <w:rFonts w:ascii="Lucida Console" w:eastAsia="Times New Roman" w:hAnsi="Lucida Console" w:cs="Courier New"/>
+          <w:color w:val="000000"/>
+          <w:sz w:val="20"/>
+          <w:szCs w:val="20"/>
+          <w:bdr w:val="none" w:sz="0" w:space="0" w:color="auto" w:frame="1"/>
+        </w:rPr>
+      </w:pPr>
+      <w:r>
+        <w:rPr>
+          <w:rFonts w:ascii="Lucida Console" w:eastAsia="Times New Roman" w:hAnsi="Lucida Console" w:cs="Courier New"/>
+          <w:color w:val="000000"/>
+          <w:sz w:val="20"/>
+          <w:szCs w:val="20"/>
+          <w:bdr w:val="none" w:sz="0" w:space="0" w:color="auto" w:frame="1"/>
+        </w:rPr>
+        <w:t xml:space="preserve">                                         </w:t>
+      </w:r>
+    </w:p>
+    <w:p>
+      <w:pPr>
+        <w:shd w:val="clear" w:color="auto" w:fill="FFFFFF"/>
+        <w:tabs>
+          <w:tab w:val="left" w:pos="916"/>
+          <w:tab w:val="left" w:pos="1832"/>
+          <w:tab w:val="left" w:pos="2748"/>
+          <w:tab w:val="left" w:pos="3664"/>
+          <w:tab w:val="left" w:pos="4580"/>
+          <w:tab w:val="left" w:pos="5496"/>
+          <w:tab w:val="left" w:pos="6412"/>
+          <w:tab w:val="left" w:pos="7328"/>
+          <w:tab w:val="left" w:pos="8244"/>
+          <w:tab w:val="left" w:pos="9160"/>
+          <w:tab w:val="left" w:pos="10076"/>
+          <w:tab w:val="left" w:pos="10992"/>
+          <w:tab w:val="left" w:pos="11908"/>
+          <w:tab w:val="left" w:pos="12824"/>
+          <w:tab w:val="left" w:pos="13740"/>
+          <w:tab w:val="left" w:pos="14656"/>
+        </w:tabs>
+        <w:wordWrap w:val="0"/>
+        <w:spacing w:after="0" w:line="240" w:lineRule="auto"/>
+        <w:rPr>
+          <w:rFonts w:ascii="Lucida Console" w:eastAsia="Times New Roman" w:hAnsi="Lucida Console" w:cs="Courier New"/>
+          <w:color w:val="000000"/>
+          <w:sz w:val="20"/>
+          <w:szCs w:val="20"/>
+          <w:bdr w:val="none" w:sz="0" w:space="0" w:color="auto" w:frame="1"/>
+        </w:rPr>
+      </w:pPr>
+      <w:r>
+        <w:rPr>
+          <w:rFonts w:ascii="Lucida Console" w:eastAsia="Times New Roman" w:hAnsi="Lucida Console" w:cs="Courier New"/>
+          <w:color w:val="000000"/>
+          <w:sz w:val="20"/>
+          <w:szCs w:val="20"/>
+          <w:bdr w:val="none" w:sz="0" w:space="0" w:color="auto" w:frame="1"/>
+        </w:rPr>
+        <w:t xml:space="preserve">               </w:t>
+      </w:r>
+      <w:proofErr w:type="gramStart"/>
+      <w:r>
+        <w:rPr>
+          <w:rFonts w:ascii="Lucida Console" w:eastAsia="Times New Roman" w:hAnsi="Lucida Console" w:cs="Courier New"/>
+          <w:color w:val="000000"/>
+          <w:sz w:val="20"/>
+          <w:szCs w:val="20"/>
+          <w:bdr w:val="none" w:sz="0" w:space="0" w:color="auto" w:frame="1"/>
+        </w:rPr>
+        <w:t>Accuracy :</w:t>
+      </w:r>
+      <w:proofErr w:type="gramEnd"/>
+      <w:r>
+        <w:rPr>
+          <w:rFonts w:ascii="Lucida Console" w:eastAsia="Times New Roman" w:hAnsi="Lucida Console" w:cs="Courier New"/>
+          <w:color w:val="000000"/>
+          <w:sz w:val="20"/>
+          <w:szCs w:val="20"/>
+          <w:bdr w:val="none" w:sz="0" w:space="0" w:color="auto" w:frame="1"/>
+        </w:rPr>
+        <w:t xml:space="preserve"> 0.6675         </w:t>
+      </w:r>
+    </w:p>
+    <w:p>
+      <w:pPr>
+        <w:shd w:val="clear" w:color="auto" w:fill="FFFFFF"/>
+        <w:tabs>
+          <w:tab w:val="left" w:pos="916"/>
+          <w:tab w:val="left" w:pos="1832"/>
+          <w:tab w:val="left" w:pos="2748"/>
+          <w:tab w:val="left" w:pos="3664"/>
+          <w:tab w:val="left" w:pos="4580"/>
+          <w:tab w:val="left" w:pos="5496"/>
+          <w:tab w:val="left" w:pos="6412"/>
+          <w:tab w:val="left" w:pos="7328"/>
+          <w:tab w:val="left" w:pos="8244"/>
+          <w:tab w:val="left" w:pos="9160"/>
+          <w:tab w:val="left" w:pos="10076"/>
+          <w:tab w:val="left" w:pos="10992"/>
+          <w:tab w:val="left" w:pos="11908"/>
+          <w:tab w:val="left" w:pos="12824"/>
+          <w:tab w:val="left" w:pos="13740"/>
+          <w:tab w:val="left" w:pos="14656"/>
+        </w:tabs>
+        <w:wordWrap w:val="0"/>
+        <w:spacing w:after="0" w:line="240" w:lineRule="auto"/>
+        <w:rPr>
+          <w:rFonts w:ascii="Lucida Console" w:eastAsia="Times New Roman" w:hAnsi="Lucida Console" w:cs="Courier New"/>
+          <w:color w:val="000000"/>
+          <w:sz w:val="20"/>
+          <w:szCs w:val="20"/>
+          <w:bdr w:val="none" w:sz="0" w:space="0" w:color="auto" w:frame="1"/>
+        </w:rPr>
+      </w:pPr>
+      <w:r>
+        <w:rPr>
+          <w:rFonts w:ascii="Lucida Console" w:eastAsia="Times New Roman" w:hAnsi="Lucida Console" w:cs="Courier New"/>
+          <w:color w:val="000000"/>
+          <w:sz w:val="20"/>
+          <w:szCs w:val="20"/>
+          <w:bdr w:val="none" w:sz="0" w:space="0" w:color="auto" w:frame="1"/>
+        </w:rPr>
+        <w:t xml:space="preserve">                 95% </w:t>
+      </w:r>
+      <w:proofErr w:type="gramStart"/>
+      <w:r>
+        <w:rPr>
+          <w:rFonts w:ascii="Lucida Console" w:eastAsia="Times New Roman" w:hAnsi="Lucida Console" w:cs="Courier New"/>
+          <w:color w:val="000000"/>
+          <w:sz w:val="20"/>
+          <w:szCs w:val="20"/>
+          <w:bdr w:val="none" w:sz="0" w:space="0" w:color="auto" w:frame="1"/>
+        </w:rPr>
+        <w:t>CI :</w:t>
+      </w:r>
+      <w:proofErr w:type="gramEnd"/>
+      <w:r>
+        <w:rPr>
+          <w:rFonts w:ascii="Lucida Console" w:eastAsia="Times New Roman" w:hAnsi="Lucida Console" w:cs="Courier New"/>
+          <w:color w:val="000000"/>
+          <w:sz w:val="20"/>
+          <w:szCs w:val="20"/>
+          <w:bdr w:val="none" w:sz="0" w:space="0" w:color="auto" w:frame="1"/>
+        </w:rPr>
+        <w:t xml:space="preserve"> (0.618, 0.7144)</w:t>
+      </w:r>
+    </w:p>
+    <w:p>
+      <w:pPr>
+        <w:shd w:val="clear" w:color="auto" w:fill="FFFFFF"/>
+        <w:tabs>
+          <w:tab w:val="left" w:pos="916"/>
+          <w:tab w:val="left" w:pos="1832"/>
+          <w:tab w:val="left" w:pos="2748"/>
+          <w:tab w:val="left" w:pos="3664"/>
+          <w:tab w:val="left" w:pos="4580"/>
+          <w:tab w:val="left" w:pos="5496"/>
+          <w:tab w:val="left" w:pos="6412"/>
+          <w:tab w:val="left" w:pos="7328"/>
+          <w:tab w:val="left" w:pos="8244"/>
+          <w:tab w:val="left" w:pos="9160"/>
+          <w:tab w:val="left" w:pos="10076"/>
+          <w:tab w:val="left" w:pos="10992"/>
+          <w:tab w:val="left" w:pos="11908"/>
+          <w:tab w:val="left" w:pos="12824"/>
+          <w:tab w:val="left" w:pos="13740"/>
+          <w:tab w:val="left" w:pos="14656"/>
+        </w:tabs>
+        <w:wordWrap w:val="0"/>
+        <w:spacing w:after="0" w:line="240" w:lineRule="auto"/>
+        <w:rPr>
+          <w:rFonts w:ascii="Lucida Console" w:eastAsia="Times New Roman" w:hAnsi="Lucida Console" w:cs="Courier New"/>
+          <w:color w:val="000000"/>
+          <w:sz w:val="20"/>
+          <w:szCs w:val="20"/>
+          <w:bdr w:val="none" w:sz="0" w:space="0" w:color="auto" w:frame="1"/>
+        </w:rPr>
+      </w:pPr>
+      <w:r>
+        <w:rPr>
+          <w:rFonts w:ascii="Lucida Console" w:eastAsia="Times New Roman" w:hAnsi="Lucida Console" w:cs="Courier New"/>
+          <w:color w:val="000000"/>
+          <w:sz w:val="20"/>
+          <w:szCs w:val="20"/>
+          <w:bdr w:val="none" w:sz="0" w:space="0" w:color="auto" w:frame="1"/>
+        </w:rPr>
+        <w:t xml:space="preserve">    No Information </w:t>
+      </w:r>
+      <w:proofErr w:type="gramStart"/>
+      <w:r>
+        <w:rPr>
+          <w:rFonts w:ascii="Lucida Console" w:eastAsia="Times New Roman" w:hAnsi="Lucida Console" w:cs="Courier New"/>
+          <w:color w:val="000000"/>
+          <w:sz w:val="20"/>
+          <w:szCs w:val="20"/>
+          <w:bdr w:val="none" w:sz="0" w:space="0" w:color="auto" w:frame="1"/>
+        </w:rPr>
+        <w:t>Rate :</w:t>
+      </w:r>
+      <w:proofErr w:type="gramEnd"/>
+      <w:r>
+        <w:rPr>
+          <w:rFonts w:ascii="Lucida Console" w:eastAsia="Times New Roman" w:hAnsi="Lucida Console" w:cs="Courier New"/>
+          <w:color w:val="000000"/>
+          <w:sz w:val="20"/>
+          <w:szCs w:val="20"/>
+          <w:bdr w:val="none" w:sz="0" w:space="0" w:color="auto" w:frame="1"/>
+        </w:rPr>
+        <w:t xml:space="preserve"> 0.6208         </w:t>
+      </w:r>
+    </w:p>
+    <w:p>
+      <w:pPr>
+        <w:shd w:val="clear" w:color="auto" w:fill="FFFFFF"/>
+        <w:tabs>
+          <w:tab w:val="left" w:pos="916"/>
+          <w:tab w:val="left" w:pos="1832"/>
+          <w:tab w:val="left" w:pos="2748"/>
+          <w:tab w:val="left" w:pos="3664"/>
+          <w:tab w:val="left" w:pos="4580"/>
+          <w:tab w:val="left" w:pos="5496"/>
+          <w:tab w:val="left" w:pos="6412"/>
+          <w:tab w:val="left" w:pos="7328"/>
+          <w:tab w:val="left" w:pos="8244"/>
+          <w:tab w:val="left" w:pos="9160"/>
+          <w:tab w:val="left" w:pos="10076"/>
+          <w:tab w:val="left" w:pos="10992"/>
+          <w:tab w:val="left" w:pos="11908"/>
+          <w:tab w:val="left" w:pos="12824"/>
+          <w:tab w:val="left" w:pos="13740"/>
+          <w:tab w:val="left" w:pos="14656"/>
+        </w:tabs>
+        <w:wordWrap w:val="0"/>
+        <w:spacing w:after="0" w:line="240" w:lineRule="auto"/>
+        <w:rPr>
+          <w:rFonts w:ascii="Lucida Console" w:eastAsia="Times New Roman" w:hAnsi="Lucida Console" w:cs="Courier New"/>
+          <w:color w:val="000000"/>
+          <w:sz w:val="20"/>
+          <w:szCs w:val="20"/>
+        </w:rPr>
+      </w:pPr>
+      <w:r>
+        <w:rPr>
+          <w:rFonts w:ascii="Lucida Console" w:eastAsia="Times New Roman" w:hAnsi="Lucida Console" w:cs="Courier New"/>
+          <w:color w:val="000000"/>
+          <w:sz w:val="20"/>
+          <w:szCs w:val="20"/>
+          <w:bdr w:val="none" w:sz="0" w:space="0" w:color="auto" w:frame="1"/>
+        </w:rPr>
+        <w:t xml:space="preserve">    P-Value [Acc &gt; NIR</w:t>
+      </w:r>
+      <w:proofErr w:type="gramStart"/>
+      <w:r>
+        <w:rPr>
+          <w:rFonts w:ascii="Lucida Console" w:eastAsia="Times New Roman" w:hAnsi="Lucida Console" w:cs="Courier New"/>
+          <w:color w:val="000000"/>
+          <w:sz w:val="20"/>
+          <w:szCs w:val="20"/>
+          <w:bdr w:val="none" w:sz="0" w:space="0" w:color="auto" w:frame="1"/>
+        </w:rPr>
+        <w:t>] :</w:t>
+      </w:r>
+      <w:proofErr w:type="gramEnd"/>
+      <w:r>
+        <w:rPr>
+          <w:rFonts w:ascii="Lucida Console" w:eastAsia="Times New Roman" w:hAnsi="Lucida Console" w:cs="Courier New"/>
+          <w:color w:val="000000"/>
+          <w:sz w:val="20"/>
+          <w:szCs w:val="20"/>
+          <w:bdr w:val="none" w:sz="0" w:space="0" w:color="auto" w:frame="1"/>
+        </w:rPr>
+        <w:t xml:space="preserve"> 0.03219   </w:t>
+      </w:r>
+    </w:p>
+    <w:p>
+      <w:pPr>
+        <w:pStyle w:val="ListParagraph"/>
+      </w:pPr>
+    </w:p>
+    <w:p>
+      <w:pPr>
+        <w:pStyle w:val="ListParagraph"/>
         <w:rPr>
           <w:noProof/>
         </w:rPr>
-        <w:lastRenderedPageBreak/>
+      </w:pPr>
+    </w:p>
+    <w:p>
+      <w:pPr>
+        <w:pStyle w:val="ListParagraph"/>
+        <w:rPr>
+          <w:noProof/>
+        </w:rPr>
+      </w:pPr>
+      <w:r>
+        <w:rPr>
+          <w:noProof/>
+        </w:rPr>
+        <w:t>Training Model on Test Data</w:t>
+      </w:r>
+    </w:p>
+    <w:p>
+      <w:pPr>
+        <w:pStyle w:val="ListParagraph"/>
+        <w:rPr>
+          <w:noProof/>
+        </w:rPr>
+      </w:pPr>
+    </w:p>
+    <w:p>
+      <w:pPr>
+        <w:shd w:val="clear" w:color="auto" w:fill="FFFFFF"/>
+        <w:tabs>
+          <w:tab w:val="left" w:pos="916"/>
+          <w:tab w:val="left" w:pos="1832"/>
+          <w:tab w:val="left" w:pos="2748"/>
+          <w:tab w:val="left" w:pos="3664"/>
+          <w:tab w:val="left" w:pos="4580"/>
+          <w:tab w:val="left" w:pos="5496"/>
+          <w:tab w:val="left" w:pos="6412"/>
+          <w:tab w:val="left" w:pos="7328"/>
+          <w:tab w:val="left" w:pos="8244"/>
+          <w:tab w:val="left" w:pos="9160"/>
+          <w:tab w:val="left" w:pos="10076"/>
+          <w:tab w:val="left" w:pos="10992"/>
+          <w:tab w:val="left" w:pos="11908"/>
+          <w:tab w:val="left" w:pos="12824"/>
+          <w:tab w:val="left" w:pos="13740"/>
+          <w:tab w:val="left" w:pos="14656"/>
+        </w:tabs>
+        <w:wordWrap w:val="0"/>
+        <w:spacing w:after="0" w:line="240" w:lineRule="auto"/>
+        <w:rPr>
+          <w:rFonts w:ascii="Lucida Console" w:eastAsia="Times New Roman" w:hAnsi="Lucida Console" w:cs="Courier New"/>
+          <w:color w:val="000000"/>
+          <w:sz w:val="20"/>
+          <w:szCs w:val="20"/>
+          <w:bdr w:val="none" w:sz="0" w:space="0" w:color="auto" w:frame="1"/>
+        </w:rPr>
+      </w:pPr>
+      <w:r>
+        <w:rPr>
+          <w:rFonts w:ascii="Lucida Console" w:eastAsia="Times New Roman" w:hAnsi="Lucida Console" w:cs="Courier New"/>
+          <w:color w:val="000000"/>
+          <w:sz w:val="20"/>
+          <w:szCs w:val="20"/>
+          <w:bdr w:val="none" w:sz="0" w:space="0" w:color="auto" w:frame="1"/>
+        </w:rPr>
+        <w:t xml:space="preserve">          Reference</w:t>
+      </w:r>
+    </w:p>
+    <w:p>
+      <w:pPr>
+        <w:shd w:val="clear" w:color="auto" w:fill="FFFFFF"/>
+        <w:tabs>
+          <w:tab w:val="left" w:pos="916"/>
+          <w:tab w:val="left" w:pos="1832"/>
+          <w:tab w:val="left" w:pos="2748"/>
+          <w:tab w:val="left" w:pos="3664"/>
+          <w:tab w:val="left" w:pos="4580"/>
+          <w:tab w:val="left" w:pos="5496"/>
+          <w:tab w:val="left" w:pos="6412"/>
+          <w:tab w:val="left" w:pos="7328"/>
+          <w:tab w:val="left" w:pos="8244"/>
+          <w:tab w:val="left" w:pos="9160"/>
+          <w:tab w:val="left" w:pos="10076"/>
+          <w:tab w:val="left" w:pos="10992"/>
+          <w:tab w:val="left" w:pos="11908"/>
+          <w:tab w:val="left" w:pos="12824"/>
+          <w:tab w:val="left" w:pos="13740"/>
+          <w:tab w:val="left" w:pos="14656"/>
+        </w:tabs>
+        <w:wordWrap w:val="0"/>
+        <w:spacing w:after="0" w:line="240" w:lineRule="auto"/>
+        <w:rPr>
+          <w:rFonts w:ascii="Lucida Console" w:eastAsia="Times New Roman" w:hAnsi="Lucida Console" w:cs="Courier New"/>
+          <w:color w:val="000000"/>
+          <w:sz w:val="20"/>
+          <w:szCs w:val="20"/>
+          <w:bdr w:val="none" w:sz="0" w:space="0" w:color="auto" w:frame="1"/>
+        </w:rPr>
+      </w:pPr>
+      <w:proofErr w:type="gramStart"/>
+      <w:r>
+        <w:rPr>
+          <w:rFonts w:ascii="Lucida Console" w:eastAsia="Times New Roman" w:hAnsi="Lucida Console" w:cs="Courier New"/>
+          <w:color w:val="000000"/>
+          <w:sz w:val="20"/>
+          <w:szCs w:val="20"/>
+          <w:bdr w:val="none" w:sz="0" w:space="0" w:color="auto" w:frame="1"/>
+        </w:rPr>
+        <w:t>Prediction  0</w:t>
+      </w:r>
+      <w:proofErr w:type="gramEnd"/>
+      <w:r>
+        <w:rPr>
+          <w:rFonts w:ascii="Lucida Console" w:eastAsia="Times New Roman" w:hAnsi="Lucida Console" w:cs="Courier New"/>
+          <w:color w:val="000000"/>
+          <w:sz w:val="20"/>
+          <w:szCs w:val="20"/>
+          <w:bdr w:val="none" w:sz="0" w:space="0" w:color="auto" w:frame="1"/>
+        </w:rPr>
+        <w:t xml:space="preserve">  1</w:t>
+      </w:r>
+    </w:p>
+    <w:p>
+      <w:pPr>
+        <w:shd w:val="clear" w:color="auto" w:fill="FFFFFF"/>
+        <w:tabs>
+          <w:tab w:val="left" w:pos="916"/>
+          <w:tab w:val="left" w:pos="1832"/>
+          <w:tab w:val="left" w:pos="2748"/>
+          <w:tab w:val="left" w:pos="3664"/>
+          <w:tab w:val="left" w:pos="4580"/>
+          <w:tab w:val="left" w:pos="5496"/>
+          <w:tab w:val="left" w:pos="6412"/>
+          <w:tab w:val="left" w:pos="7328"/>
+          <w:tab w:val="left" w:pos="8244"/>
+          <w:tab w:val="left" w:pos="9160"/>
+          <w:tab w:val="left" w:pos="10076"/>
+          <w:tab w:val="left" w:pos="10992"/>
+          <w:tab w:val="left" w:pos="11908"/>
+          <w:tab w:val="left" w:pos="12824"/>
+          <w:tab w:val="left" w:pos="13740"/>
+          <w:tab w:val="left" w:pos="14656"/>
+        </w:tabs>
+        <w:wordWrap w:val="0"/>
+        <w:spacing w:after="0" w:line="240" w:lineRule="auto"/>
+        <w:rPr>
+          <w:rFonts w:ascii="Lucida Console" w:eastAsia="Times New Roman" w:hAnsi="Lucida Console" w:cs="Courier New"/>
+          <w:color w:val="000000"/>
+          <w:sz w:val="20"/>
+          <w:szCs w:val="20"/>
+          <w:bdr w:val="none" w:sz="0" w:space="0" w:color="auto" w:frame="1"/>
+        </w:rPr>
+      </w:pPr>
+      <w:r>
+        <w:rPr>
+          <w:rFonts w:ascii="Lucida Console" w:eastAsia="Times New Roman" w:hAnsi="Lucida Console" w:cs="Courier New"/>
+          <w:color w:val="000000"/>
+          <w:sz w:val="20"/>
+          <w:szCs w:val="20"/>
+          <w:bdr w:val="none" w:sz="0" w:space="0" w:color="auto" w:frame="1"/>
+        </w:rPr>
+        <w:t xml:space="preserve">         0 66 26</w:t>
+      </w:r>
+    </w:p>
+    <w:p>
+      <w:pPr>
+        <w:shd w:val="clear" w:color="auto" w:fill="FFFFFF"/>
+        <w:tabs>
+          <w:tab w:val="left" w:pos="916"/>
+          <w:tab w:val="left" w:pos="1832"/>
+          <w:tab w:val="left" w:pos="2748"/>
+          <w:tab w:val="left" w:pos="3664"/>
+          <w:tab w:val="left" w:pos="4580"/>
+          <w:tab w:val="left" w:pos="5496"/>
+          <w:tab w:val="left" w:pos="6412"/>
+          <w:tab w:val="left" w:pos="7328"/>
+          <w:tab w:val="left" w:pos="8244"/>
+          <w:tab w:val="left" w:pos="9160"/>
+          <w:tab w:val="left" w:pos="10076"/>
+          <w:tab w:val="left" w:pos="10992"/>
+          <w:tab w:val="left" w:pos="11908"/>
+          <w:tab w:val="left" w:pos="12824"/>
+          <w:tab w:val="left" w:pos="13740"/>
+          <w:tab w:val="left" w:pos="14656"/>
+        </w:tabs>
+        <w:wordWrap w:val="0"/>
+        <w:spacing w:after="0" w:line="240" w:lineRule="auto"/>
+        <w:rPr>
+          <w:rFonts w:ascii="Lucida Console" w:eastAsia="Times New Roman" w:hAnsi="Lucida Console" w:cs="Courier New"/>
+          <w:color w:val="000000"/>
+          <w:sz w:val="20"/>
+          <w:szCs w:val="20"/>
+          <w:bdr w:val="none" w:sz="0" w:space="0" w:color="auto" w:frame="1"/>
+        </w:rPr>
+      </w:pPr>
+      <w:r>
+        <w:rPr>
+          <w:rFonts w:ascii="Lucida Console" w:eastAsia="Times New Roman" w:hAnsi="Lucida Console" w:cs="Courier New"/>
+          <w:color w:val="000000"/>
+          <w:sz w:val="20"/>
+          <w:szCs w:val="20"/>
+          <w:bdr w:val="none" w:sz="0" w:space="0" w:color="auto" w:frame="1"/>
+        </w:rPr>
+        <w:t xml:space="preserve">         1 16 21</w:t>
+      </w:r>
+    </w:p>
+    <w:p>
+      <w:pPr>
+        <w:shd w:val="clear" w:color="auto" w:fill="FFFFFF"/>
+        <w:tabs>
+          <w:tab w:val="left" w:pos="916"/>
+          <w:tab w:val="left" w:pos="1832"/>
+          <w:tab w:val="left" w:pos="2748"/>
+          <w:tab w:val="left" w:pos="3664"/>
+          <w:tab w:val="left" w:pos="4580"/>
+          <w:tab w:val="left" w:pos="5496"/>
+          <w:tab w:val="left" w:pos="6412"/>
+          <w:tab w:val="left" w:pos="7328"/>
+          <w:tab w:val="left" w:pos="8244"/>
+          <w:tab w:val="left" w:pos="9160"/>
+          <w:tab w:val="left" w:pos="10076"/>
+          <w:tab w:val="left" w:pos="10992"/>
+          <w:tab w:val="left" w:pos="11908"/>
+          <w:tab w:val="left" w:pos="12824"/>
+          <w:tab w:val="left" w:pos="13740"/>
+          <w:tab w:val="left" w:pos="14656"/>
+        </w:tabs>
+        <w:wordWrap w:val="0"/>
+        <w:spacing w:after="0" w:line="240" w:lineRule="auto"/>
+        <w:rPr>
+          <w:rFonts w:ascii="Lucida Console" w:eastAsia="Times New Roman" w:hAnsi="Lucida Console" w:cs="Courier New"/>
+          <w:color w:val="000000"/>
+          <w:sz w:val="20"/>
+          <w:szCs w:val="20"/>
+          <w:bdr w:val="none" w:sz="0" w:space="0" w:color="auto" w:frame="1"/>
+        </w:rPr>
+      </w:pPr>
+      <w:r>
+        <w:rPr>
+          <w:rFonts w:ascii="Lucida Console" w:eastAsia="Times New Roman" w:hAnsi="Lucida Console" w:cs="Courier New"/>
+          <w:color w:val="000000"/>
+          <w:sz w:val="20"/>
+          <w:szCs w:val="20"/>
+          <w:bdr w:val="none" w:sz="0" w:space="0" w:color="auto" w:frame="1"/>
+        </w:rPr>
+        <w:t xml:space="preserve">                                          </w:t>
+      </w:r>
+    </w:p>
+    <w:p>
+      <w:pPr>
+        <w:shd w:val="clear" w:color="auto" w:fill="FFFFFF"/>
+        <w:tabs>
+          <w:tab w:val="left" w:pos="916"/>
+          <w:tab w:val="left" w:pos="1832"/>
+          <w:tab w:val="left" w:pos="2748"/>
+          <w:tab w:val="left" w:pos="3664"/>
+          <w:tab w:val="left" w:pos="4580"/>
+          <w:tab w:val="left" w:pos="5496"/>
+          <w:tab w:val="left" w:pos="6412"/>
+          <w:tab w:val="left" w:pos="7328"/>
+          <w:tab w:val="left" w:pos="8244"/>
+          <w:tab w:val="left" w:pos="9160"/>
+          <w:tab w:val="left" w:pos="10076"/>
+          <w:tab w:val="left" w:pos="10992"/>
+          <w:tab w:val="left" w:pos="11908"/>
+          <w:tab w:val="left" w:pos="12824"/>
+          <w:tab w:val="left" w:pos="13740"/>
+          <w:tab w:val="left" w:pos="14656"/>
+        </w:tabs>
+        <w:wordWrap w:val="0"/>
+        <w:spacing w:after="0" w:line="240" w:lineRule="auto"/>
+        <w:rPr>
+          <w:rFonts w:ascii="Lucida Console" w:eastAsia="Times New Roman" w:hAnsi="Lucida Console" w:cs="Courier New"/>
+          <w:color w:val="000000"/>
+          <w:sz w:val="20"/>
+          <w:szCs w:val="20"/>
+          <w:bdr w:val="none" w:sz="0" w:space="0" w:color="auto" w:frame="1"/>
+        </w:rPr>
+      </w:pPr>
+      <w:r>
+        <w:rPr>
+          <w:rFonts w:ascii="Lucida Console" w:eastAsia="Times New Roman" w:hAnsi="Lucida Console" w:cs="Courier New"/>
+          <w:color w:val="000000"/>
+          <w:sz w:val="20"/>
+          <w:szCs w:val="20"/>
+          <w:bdr w:val="none" w:sz="0" w:space="0" w:color="auto" w:frame="1"/>
+        </w:rPr>
+        <w:t xml:space="preserve">               </w:t>
+      </w:r>
+      <w:proofErr w:type="gramStart"/>
+      <w:r>
+        <w:rPr>
+          <w:rFonts w:ascii="Lucida Console" w:eastAsia="Times New Roman" w:hAnsi="Lucida Console" w:cs="Courier New"/>
+          <w:color w:val="000000"/>
+          <w:sz w:val="20"/>
+          <w:szCs w:val="20"/>
+          <w:bdr w:val="none" w:sz="0" w:space="0" w:color="auto" w:frame="1"/>
+        </w:rPr>
+        <w:t>Accuracy :</w:t>
+      </w:r>
+      <w:proofErr w:type="gramEnd"/>
+      <w:r>
+        <w:rPr>
+          <w:rFonts w:ascii="Lucida Console" w:eastAsia="Times New Roman" w:hAnsi="Lucida Console" w:cs="Courier New"/>
+          <w:color w:val="000000"/>
+          <w:sz w:val="20"/>
+          <w:szCs w:val="20"/>
+          <w:bdr w:val="none" w:sz="0" w:space="0" w:color="auto" w:frame="1"/>
+        </w:rPr>
+        <w:t xml:space="preserve"> 0.6744          </w:t>
+      </w:r>
+    </w:p>
+    <w:p>
+      <w:pPr>
+        <w:shd w:val="clear" w:color="auto" w:fill="FFFFFF"/>
+        <w:tabs>
+          <w:tab w:val="left" w:pos="916"/>
+          <w:tab w:val="left" w:pos="1832"/>
+          <w:tab w:val="left" w:pos="2748"/>
+          <w:tab w:val="left" w:pos="3664"/>
+          <w:tab w:val="left" w:pos="4580"/>
+          <w:tab w:val="left" w:pos="5496"/>
+          <w:tab w:val="left" w:pos="6412"/>
+          <w:tab w:val="left" w:pos="7328"/>
+          <w:tab w:val="left" w:pos="8244"/>
+          <w:tab w:val="left" w:pos="9160"/>
+          <w:tab w:val="left" w:pos="10076"/>
+          <w:tab w:val="left" w:pos="10992"/>
+          <w:tab w:val="left" w:pos="11908"/>
+          <w:tab w:val="left" w:pos="12824"/>
+          <w:tab w:val="left" w:pos="13740"/>
+          <w:tab w:val="left" w:pos="14656"/>
+        </w:tabs>
+        <w:wordWrap w:val="0"/>
+        <w:spacing w:after="0" w:line="240" w:lineRule="auto"/>
+        <w:rPr>
+          <w:rFonts w:ascii="Lucida Console" w:eastAsia="Times New Roman" w:hAnsi="Lucida Console" w:cs="Courier New"/>
+          <w:color w:val="000000"/>
+          <w:sz w:val="20"/>
+          <w:szCs w:val="20"/>
+          <w:bdr w:val="none" w:sz="0" w:space="0" w:color="auto" w:frame="1"/>
+        </w:rPr>
+      </w:pPr>
+      <w:r>
+        <w:rPr>
+          <w:rFonts w:ascii="Lucida Console" w:eastAsia="Times New Roman" w:hAnsi="Lucida Console" w:cs="Courier New"/>
+          <w:color w:val="000000"/>
+          <w:sz w:val="20"/>
+          <w:szCs w:val="20"/>
+          <w:bdr w:val="none" w:sz="0" w:space="0" w:color="auto" w:frame="1"/>
+        </w:rPr>
+        <w:t xml:space="preserve">                 95% </w:t>
+      </w:r>
+      <w:proofErr w:type="gramStart"/>
+      <w:r>
+        <w:rPr>
+          <w:rFonts w:ascii="Lucida Console" w:eastAsia="Times New Roman" w:hAnsi="Lucida Console" w:cs="Courier New"/>
+          <w:color w:val="000000"/>
+          <w:sz w:val="20"/>
+          <w:szCs w:val="20"/>
+          <w:bdr w:val="none" w:sz="0" w:space="0" w:color="auto" w:frame="1"/>
+        </w:rPr>
+        <w:t>CI :</w:t>
+      </w:r>
+      <w:proofErr w:type="gramEnd"/>
+      <w:r>
+        <w:rPr>
+          <w:rFonts w:ascii="Lucida Console" w:eastAsia="Times New Roman" w:hAnsi="Lucida Console" w:cs="Courier New"/>
+          <w:color w:val="000000"/>
+          <w:sz w:val="20"/>
+          <w:szCs w:val="20"/>
+          <w:bdr w:val="none" w:sz="0" w:space="0" w:color="auto" w:frame="1"/>
+        </w:rPr>
+        <w:t xml:space="preserve"> (0.5864, 0.7543)</w:t>
+      </w:r>
+    </w:p>
+    <w:p>
+      <w:pPr>
+        <w:shd w:val="clear" w:color="auto" w:fill="FFFFFF"/>
+        <w:tabs>
+          <w:tab w:val="left" w:pos="916"/>
+          <w:tab w:val="left" w:pos="1832"/>
+          <w:tab w:val="left" w:pos="2748"/>
+          <w:tab w:val="left" w:pos="3664"/>
+          <w:tab w:val="left" w:pos="4580"/>
+          <w:tab w:val="left" w:pos="5496"/>
+          <w:tab w:val="left" w:pos="6412"/>
+          <w:tab w:val="left" w:pos="7328"/>
+          <w:tab w:val="left" w:pos="8244"/>
+          <w:tab w:val="left" w:pos="9160"/>
+          <w:tab w:val="left" w:pos="10076"/>
+          <w:tab w:val="left" w:pos="10992"/>
+          <w:tab w:val="left" w:pos="11908"/>
+          <w:tab w:val="left" w:pos="12824"/>
+          <w:tab w:val="left" w:pos="13740"/>
+          <w:tab w:val="left" w:pos="14656"/>
+        </w:tabs>
+        <w:wordWrap w:val="0"/>
+        <w:spacing w:after="0" w:line="240" w:lineRule="auto"/>
+        <w:rPr>
+          <w:rFonts w:ascii="Lucida Console" w:eastAsia="Times New Roman" w:hAnsi="Lucida Console" w:cs="Courier New"/>
+          <w:color w:val="000000"/>
+          <w:sz w:val="20"/>
+          <w:szCs w:val="20"/>
+          <w:bdr w:val="none" w:sz="0" w:space="0" w:color="auto" w:frame="1"/>
+        </w:rPr>
+      </w:pPr>
+      <w:r>
+        <w:rPr>
+          <w:rFonts w:ascii="Lucida Console" w:eastAsia="Times New Roman" w:hAnsi="Lucida Console" w:cs="Courier New"/>
+          <w:color w:val="000000"/>
+          <w:sz w:val="20"/>
+          <w:szCs w:val="20"/>
+          <w:bdr w:val="none" w:sz="0" w:space="0" w:color="auto" w:frame="1"/>
+        </w:rPr>
+        <w:t xml:space="preserve">    No Information </w:t>
+      </w:r>
+      <w:proofErr w:type="gramStart"/>
+      <w:r>
+        <w:rPr>
+          <w:rFonts w:ascii="Lucida Console" w:eastAsia="Times New Roman" w:hAnsi="Lucida Console" w:cs="Courier New"/>
+          <w:color w:val="000000"/>
+          <w:sz w:val="20"/>
+          <w:szCs w:val="20"/>
+          <w:bdr w:val="none" w:sz="0" w:space="0" w:color="auto" w:frame="1"/>
+        </w:rPr>
+        <w:t>Rate :</w:t>
+      </w:r>
+      <w:proofErr w:type="gramEnd"/>
+      <w:r>
+        <w:rPr>
+          <w:rFonts w:ascii="Lucida Console" w:eastAsia="Times New Roman" w:hAnsi="Lucida Console" w:cs="Courier New"/>
+          <w:color w:val="000000"/>
+          <w:sz w:val="20"/>
+          <w:szCs w:val="20"/>
+          <w:bdr w:val="none" w:sz="0" w:space="0" w:color="auto" w:frame="1"/>
+        </w:rPr>
+        <w:t xml:space="preserve"> 0.6357          </w:t>
+      </w:r>
+    </w:p>
+    <w:p>
+      <w:pPr>
+        <w:shd w:val="clear" w:color="auto" w:fill="FFFFFF"/>
+        <w:tabs>
+          <w:tab w:val="left" w:pos="916"/>
+          <w:tab w:val="left" w:pos="1832"/>
+          <w:tab w:val="left" w:pos="2748"/>
+          <w:tab w:val="left" w:pos="3664"/>
+          <w:tab w:val="left" w:pos="4580"/>
+          <w:tab w:val="left" w:pos="5496"/>
+          <w:tab w:val="left" w:pos="6412"/>
+          <w:tab w:val="left" w:pos="7328"/>
+          <w:tab w:val="left" w:pos="8244"/>
+          <w:tab w:val="left" w:pos="9160"/>
+          <w:tab w:val="left" w:pos="10076"/>
+          <w:tab w:val="left" w:pos="10992"/>
+          <w:tab w:val="left" w:pos="11908"/>
+          <w:tab w:val="left" w:pos="12824"/>
+          <w:tab w:val="left" w:pos="13740"/>
+          <w:tab w:val="left" w:pos="14656"/>
+        </w:tabs>
+        <w:wordWrap w:val="0"/>
+        <w:spacing w:after="0" w:line="240" w:lineRule="auto"/>
+        <w:rPr>
+          <w:rFonts w:ascii="Lucida Console" w:eastAsia="Times New Roman" w:hAnsi="Lucida Console" w:cs="Courier New"/>
+          <w:color w:val="000000"/>
+          <w:sz w:val="20"/>
+          <w:szCs w:val="20"/>
+        </w:rPr>
+      </w:pPr>
+      <w:r>
+        <w:rPr>
+          <w:rFonts w:ascii="Lucida Console" w:eastAsia="Times New Roman" w:hAnsi="Lucida Console" w:cs="Courier New"/>
+          <w:color w:val="000000"/>
+          <w:sz w:val="20"/>
+          <w:szCs w:val="20"/>
+          <w:bdr w:val="none" w:sz="0" w:space="0" w:color="auto" w:frame="1"/>
+        </w:rPr>
+        <w:t xml:space="preserve">    P-Value [Acc &gt; NIR</w:t>
+      </w:r>
+      <w:proofErr w:type="gramStart"/>
+      <w:r>
+        <w:rPr>
+          <w:rFonts w:ascii="Lucida Console" w:eastAsia="Times New Roman" w:hAnsi="Lucida Console" w:cs="Courier New"/>
+          <w:color w:val="000000"/>
+          <w:sz w:val="20"/>
+          <w:szCs w:val="20"/>
+          <w:bdr w:val="none" w:sz="0" w:space="0" w:color="auto" w:frame="1"/>
+        </w:rPr>
+        <w:t>] :</w:t>
+      </w:r>
+      <w:proofErr w:type="gramEnd"/>
+      <w:r>
+        <w:rPr>
+          <w:rFonts w:ascii="Lucida Console" w:eastAsia="Times New Roman" w:hAnsi="Lucida Console" w:cs="Courier New"/>
+          <w:color w:val="000000"/>
+          <w:sz w:val="20"/>
+          <w:szCs w:val="20"/>
+          <w:bdr w:val="none" w:sz="0" w:space="0" w:color="auto" w:frame="1"/>
+        </w:rPr>
+        <w:t xml:space="preserve"> 0.2060 </w:t>
+      </w:r>
+    </w:p>
+    <w:p>
+      <w:pPr>
+        <w:pStyle w:val="ListParagraph"/>
+        <w:rPr>
+          <w:noProof/>
+        </w:rPr>
+      </w:pPr>
+    </w:p>
+    <w:p>
+      <w:pPr>
+        <w:pStyle w:val="ListParagraph"/>
+        <w:rPr>
+          <w:noProof/>
+        </w:rPr>
+      </w:pPr>
+    </w:p>
+    <w:p>
+      <w:pPr>
+        <w:pStyle w:val="ListParagraph"/>
+      </w:pPr>
+      <w:r>
+        <w:rPr>
+          <w:noProof/>
+        </w:rPr>
         <w:drawing>
           <wp:anchor distT="0" distB="0" distL="114300" distR="114300" simplePos="0" relativeHeight="251661312" behindDoc="0" locked="0" layoutInCell="1" allowOverlap="1" wp14:anchorId="5759FBAC" wp14:editId="1778DBF2">
             <wp:simplePos x="0" y="0"/>

</xml_diff>